<commit_message>
done with my parts
</commit_message>
<xml_diff>
--- a/cis573/Customer Handoff.docx
+++ b/cis573/Customer Handoff.docx
@@ -1,10 +1,10 @@
 
 <file path=word/document.xml><?xml version="1.0" encoding="utf-8"?>
-<w:document xmlns:ve="http://schemas.openxmlformats.org/markup-compatibility/2006" xmlns:o="urn:schemas-microsoft-com:office:office" xmlns:r="http://schemas.openxmlformats.org/officeDocument/2006/relationships" xmlns:m="http://schemas.openxmlformats.org/officeDocument/2006/math" xmlns:v="urn:schemas-microsoft-com:vml" xmlns:wp="http://schemas.openxmlformats.org/drawingml/2006/wordprocessingDrawing" xmlns:w10="urn:schemas-microsoft-com:office:word" xmlns:w="http://schemas.openxmlformats.org/wordprocessingml/2006/main" xmlns:wne="http://schemas.microsoft.com/office/word/2006/wordml">
+<w:document xmlns:wpc="http://schemas.microsoft.com/office/word/2010/wordprocessingCanvas" xmlns:mc="http://schemas.openxmlformats.org/markup-compatibility/2006" xmlns:o="urn:schemas-microsoft-com:office:office" xmlns:r="http://schemas.openxmlformats.org/officeDocument/2006/relationships" xmlns:m="http://schemas.openxmlformats.org/officeDocument/2006/math" xmlns:v="urn:schemas-microsoft-com:vml" xmlns:wp14="http://schemas.microsoft.com/office/word/2010/wordprocessingDrawing" xmlns:wp="http://schemas.openxmlformats.org/drawingml/2006/wordprocessingDrawing" xmlns:w10="urn:schemas-microsoft-com:office:word" xmlns:w="http://schemas.openxmlformats.org/wordprocessingml/2006/main" xmlns:w14="http://schemas.microsoft.com/office/word/2010/wordml" xmlns:wpg="http://schemas.microsoft.com/office/word/2010/wordprocessingGroup" xmlns:wpi="http://schemas.microsoft.com/office/word/2010/wordprocessingInk" xmlns:wne="http://schemas.microsoft.com/office/word/2006/wordml" xmlns:wps="http://schemas.microsoft.com/office/word/2010/wordprocessingShape" mc:Ignorable="w14 wp14">
   <w:body>
     <w:p>
       <w:pPr>
-        <w:pStyle w:val="Title"/>
+        <w:pStyle w:val="a3"/>
         <w:jc w:val="center"/>
       </w:pPr>
       <w:r>
@@ -13,40 +13,16 @@
     </w:p>
     <w:p>
       <w:pPr>
-        <w:pStyle w:val="Subtitle"/>
+        <w:pStyle w:val="a4"/>
         <w:jc w:val="center"/>
       </w:pPr>
       <w:r>
-        <w:t xml:space="preserve">Robert Li, </w:t>
-      </w:r>
-      <w:proofErr w:type="spellStart"/>
-      <w:r>
-        <w:t>Seunghoon</w:t>
-      </w:r>
-      <w:proofErr w:type="spellEnd"/>
-      <w:r>
-        <w:t xml:space="preserve"> Park, </w:t>
-      </w:r>
-      <w:proofErr w:type="spellStart"/>
-      <w:r>
-        <w:t>Hansong</w:t>
-      </w:r>
-      <w:proofErr w:type="spellEnd"/>
-      <w:r>
-        <w:t xml:space="preserve"> </w:t>
-      </w:r>
-      <w:proofErr w:type="spellStart"/>
-      <w:r>
-        <w:t>Peng</w:t>
-      </w:r>
-      <w:proofErr w:type="spellEnd"/>
-      <w:r>
-        <w:t>, Angela Wu</w:t>
-      </w:r>
-    </w:p>
-    <w:p>
-      <w:pPr>
-        <w:pStyle w:val="Heading1"/>
+        <w:t>Robert Li, Seunghoon Park, Hansong Peng, Angela Wu</w:t>
+      </w:r>
+    </w:p>
+    <w:p>
+      <w:pPr>
+        <w:pStyle w:val="1"/>
         <w:rPr>
           <w:sz w:val="40"/>
         </w:rPr>
@@ -60,27 +36,40 @@
     </w:p>
     <w:p>
       <w:pPr>
-        <w:pStyle w:val="Heading2"/>
+        <w:pStyle w:val="2"/>
       </w:pPr>
       <w:r>
         <w:t>Main Menu</w:t>
       </w:r>
     </w:p>
     <w:p>
-      <w:r>
+      <w:pPr>
+        <w:rPr>
+          <w:rFonts w:asciiTheme="majorHAnsi" w:hAnsiTheme="majorHAnsi"/>
+        </w:rPr>
+      </w:pPr>
+      <w:r>
+        <w:rPr>
+          <w:rFonts w:asciiTheme="majorHAnsi" w:hAnsiTheme="majorHAnsi"/>
+        </w:rPr>
         <w:t>When you start the app, you begin at the main menu screen (fig. 1). Here you will find a navigational menu where you can create and practice characters, words, and lessons, as well as import and export sets of lessons.</w:t>
       </w:r>
     </w:p>
     <w:p>
       <w:pPr>
         <w:jc w:val="center"/>
-      </w:pPr>
-      <w:r>
-        <w:rPr>
+        <w:rPr>
+          <w:rFonts w:asciiTheme="majorHAnsi" w:hAnsiTheme="majorHAnsi"/>
+        </w:rPr>
+      </w:pPr>
+      <w:r>
+        <w:rPr>
+          <w:rFonts w:asciiTheme="majorHAnsi" w:hAnsiTheme="majorHAnsi"/>
           <w:noProof/>
+          <w:lang w:eastAsia="ko-KR"/>
         </w:rPr>
         <w:drawing>
-          <wp:inline distT="0" distB="0" distL="0" distR="0">
+          <wp:inline distT="0" distB="0" distL="0" distR="0" wp14:anchorId="04A3B11D" wp14:editId="16CE47B5">
             <wp:extent cx="2743200" cy="4572000"/>
             <wp:effectExtent l="19050" t="0" r="0" b="0"/>
             <wp:docPr id="9" name="Picture 8" descr="main-menu-trace2win.png"/>
@@ -95,7 +84,7 @@
                     <pic:cNvPicPr/>
                   </pic:nvPicPr>
                   <pic:blipFill>
-                    <a:blip r:embed="rId4" cstate="print"/>
+                    <a:blip r:embed="rId5" cstate="print"/>
                     <a:stretch>
                       <a:fillRect/>
                     </a:stretch>
@@ -121,25 +110,34 @@
         <w:tabs>
           <w:tab w:val="left" w:pos="2520"/>
         </w:tabs>
-      </w:pPr>
-      <w:r>
+        <w:rPr>
+          <w:rFonts w:asciiTheme="majorHAnsi" w:hAnsiTheme="majorHAnsi"/>
+        </w:rPr>
+      </w:pPr>
+      <w:r>
+        <w:rPr>
+          <w:rFonts w:asciiTheme="majorHAnsi" w:hAnsiTheme="majorHAnsi"/>
+        </w:rPr>
         <w:tab/>
-        <w:t xml:space="preserve">Fig. 1 </w:t>
-      </w:r>
-      <w:proofErr w:type="spellStart"/>
-      <w:r>
-        <w:t>MainMenuActivity</w:t>
-      </w:r>
-      <w:proofErr w:type="spellEnd"/>
-    </w:p>
-    <w:p>
-      <w:r>
+        <w:t>Fig. 1 MainMenuActivity</w:t>
+      </w:r>
+    </w:p>
+    <w:p>
+      <w:pPr>
+        <w:rPr>
+          <w:rFonts w:asciiTheme="majorHAnsi" w:hAnsiTheme="majorHAnsi"/>
+        </w:rPr>
+      </w:pPr>
+      <w:r>
+        <w:rPr>
+          <w:rFonts w:asciiTheme="majorHAnsi" w:hAnsiTheme="majorHAnsi"/>
+        </w:rPr>
         <w:br w:type="page"/>
       </w:r>
     </w:p>
     <w:p>
       <w:pPr>
-        <w:pStyle w:val="Heading2"/>
+        <w:pStyle w:val="2"/>
       </w:pPr>
       <w:r>
         <w:lastRenderedPageBreak/>
@@ -147,17 +145,32 @@
       </w:r>
     </w:p>
     <w:p>
-      <w:r>
+      <w:pPr>
+        <w:rPr>
+          <w:rFonts w:asciiTheme="majorHAnsi" w:hAnsiTheme="majorHAnsi"/>
+        </w:rPr>
+      </w:pPr>
+      <w:r>
+        <w:rPr>
+          <w:rFonts w:asciiTheme="majorHAnsi" w:hAnsiTheme="majorHAnsi"/>
+        </w:rPr>
         <w:t>Let’s start by making your first character! Select “Create Character” to be taken to the creation screen (fig. 2). Here, you can draw your character in the dark gray box. The app will remember your stroke order, so be careful to draw it correctly! If you need to start over, press the clear button. When you’re done, press the save button to save your character.</w:t>
       </w:r>
     </w:p>
     <w:p>
-      <w:r>
-        <w:rPr>
+      <w:pPr>
+        <w:rPr>
+          <w:rFonts w:asciiTheme="majorHAnsi" w:hAnsiTheme="majorHAnsi"/>
+        </w:rPr>
+      </w:pPr>
+      <w:r>
+        <w:rPr>
+          <w:rFonts w:asciiTheme="majorHAnsi" w:hAnsiTheme="majorHAnsi"/>
           <w:noProof/>
+          <w:lang w:eastAsia="ko-KR"/>
         </w:rPr>
         <w:drawing>
-          <wp:anchor distT="0" distB="0" distL="114300" distR="114300" simplePos="0" relativeHeight="251659264" behindDoc="0" locked="0" layoutInCell="1" allowOverlap="1">
+          <wp:anchor distT="0" distB="0" distL="114300" distR="114300" simplePos="0" relativeHeight="251659264" behindDoc="0" locked="0" layoutInCell="1" allowOverlap="1" wp14:anchorId="02A197A4" wp14:editId="0C431A7D">
             <wp:simplePos x="0" y="0"/>
             <wp:positionH relativeFrom="margin">
               <wp:align>right</wp:align>
@@ -180,7 +193,7 @@
                     <pic:cNvPicPr/>
                   </pic:nvPicPr>
                   <pic:blipFill>
-                    <a:blip r:embed="rId5" cstate="print"/>
+                    <a:blip r:embed="rId6" cstate="print"/>
                     <a:stretch>
                       <a:fillRect/>
                     </a:stretch>
@@ -202,10 +215,12 @@
       </w:r>
       <w:r>
         <w:rPr>
+          <w:rFonts w:asciiTheme="majorHAnsi" w:hAnsiTheme="majorHAnsi"/>
           <w:noProof/>
+          <w:lang w:eastAsia="ko-KR"/>
         </w:rPr>
         <w:drawing>
-          <wp:anchor distT="0" distB="0" distL="114300" distR="114300" simplePos="0" relativeHeight="251658240" behindDoc="0" locked="0" layoutInCell="1" allowOverlap="1">
+          <wp:anchor distT="0" distB="0" distL="114300" distR="114300" simplePos="0" relativeHeight="251658240" behindDoc="0" locked="0" layoutInCell="1" allowOverlap="1" wp14:anchorId="055BF1D3" wp14:editId="3358EFE7">
             <wp:simplePos x="0" y="0"/>
             <wp:positionH relativeFrom="column">
               <wp:posOffset>19050</wp:posOffset>
@@ -228,7 +243,7 @@
                     <pic:cNvPicPr/>
                   </pic:nvPicPr>
                   <pic:blipFill>
-                    <a:blip r:embed="rId6" cstate="print"/>
+                    <a:blip r:embed="rId7" cstate="print"/>
                     <a:stretch>
                       <a:fillRect/>
                     </a:stretch>
@@ -249,6 +264,9 @@
         </w:drawing>
       </w:r>
       <w:r>
+        <w:rPr>
+          <w:rFonts w:asciiTheme="majorHAnsi" w:hAnsiTheme="majorHAnsi"/>
+        </w:rPr>
         <w:t>After you save the character, you’ll be taken to the ID and tag screen (fig. 3), where you can add IDs (key-value pairs) and tags to identify and classify your new character. Press the save button to go back to the main menu when you’re done.</w:t>
       </w:r>
     </w:p>
@@ -257,33 +275,40 @@
         <w:tabs>
           <w:tab w:val="left" w:pos="5040"/>
         </w:tabs>
-      </w:pPr>
-      <w:r>
-        <w:t xml:space="preserve">Fig. 2 </w:t>
-      </w:r>
-      <w:proofErr w:type="spellStart"/>
-      <w:r>
-        <w:t>ViewCharacterActivity</w:t>
-      </w:r>
-      <w:proofErr w:type="spellEnd"/>
-      <w:r>
+        <w:rPr>
+          <w:rFonts w:asciiTheme="majorHAnsi" w:hAnsiTheme="majorHAnsi"/>
+        </w:rPr>
+      </w:pPr>
+      <w:r>
+        <w:rPr>
+          <w:rFonts w:asciiTheme="majorHAnsi" w:hAnsiTheme="majorHAnsi"/>
+        </w:rPr>
+        <w:t>Fig. 2 ViewCharacterActivity</w:t>
+      </w:r>
+      <w:r>
+        <w:rPr>
+          <w:rFonts w:asciiTheme="majorHAnsi" w:hAnsiTheme="majorHAnsi"/>
+        </w:rPr>
         <w:tab/>
-        <w:t xml:space="preserve">Fig. 3 </w:t>
-      </w:r>
-      <w:proofErr w:type="spellStart"/>
-      <w:r>
-        <w:t>TagActivity</w:t>
-      </w:r>
-      <w:proofErr w:type="spellEnd"/>
-    </w:p>
-    <w:p>
-      <w:r>
+        <w:t>Fig. 3 TagActivity</w:t>
+      </w:r>
+    </w:p>
+    <w:p>
+      <w:pPr>
+        <w:rPr>
+          <w:rFonts w:asciiTheme="majorHAnsi" w:hAnsiTheme="majorHAnsi"/>
+        </w:rPr>
+      </w:pPr>
+      <w:r>
+        <w:rPr>
+          <w:rFonts w:asciiTheme="majorHAnsi" w:hAnsiTheme="majorHAnsi"/>
+        </w:rPr>
         <w:br w:type="page"/>
       </w:r>
     </w:p>
     <w:p>
       <w:pPr>
-        <w:pStyle w:val="Heading2"/>
+        <w:pStyle w:val="2"/>
       </w:pPr>
       <w:r>
         <w:lastRenderedPageBreak/>
@@ -291,27 +316,58 @@
       </w:r>
     </w:p>
     <w:p>
-      <w:r>
+      <w:pPr>
+        <w:rPr>
+          <w:rFonts w:asciiTheme="majorHAnsi" w:hAnsiTheme="majorHAnsi"/>
+        </w:rPr>
+      </w:pPr>
+      <w:r>
+        <w:rPr>
+          <w:rFonts w:asciiTheme="majorHAnsi" w:hAnsiTheme="majorHAnsi"/>
+        </w:rPr>
         <w:t xml:space="preserve">After creating a character, view it by selecting “Browse All Characters” from the main menu (fig. 4). </w:t>
       </w:r>
       <w:r>
+        <w:rPr>
+          <w:rFonts w:asciiTheme="majorHAnsi" w:hAnsiTheme="majorHAnsi"/>
+        </w:rPr>
         <w:t>Clicking on the character will take you to the character view screen (fig. 5), and long pressing on a character will allow you to</w:t>
       </w:r>
       <w:r>
+        <w:rPr>
+          <w:rFonts w:asciiTheme="majorHAnsi" w:hAnsiTheme="majorHAnsi"/>
+        </w:rPr>
         <w:t xml:space="preserve"> edit its tags,</w:t>
       </w:r>
       <w:r>
+        <w:rPr>
+          <w:rFonts w:asciiTheme="majorHAnsi" w:hAnsiTheme="majorHAnsi"/>
+        </w:rPr>
         <w:t xml:space="preserve"> delete </w:t>
       </w:r>
       <w:r>
+        <w:rPr>
+          <w:rFonts w:asciiTheme="majorHAnsi" w:hAnsiTheme="majorHAnsi"/>
+        </w:rPr>
         <w:t xml:space="preserve">it, </w:t>
       </w:r>
       <w:r>
+        <w:rPr>
+          <w:rFonts w:asciiTheme="majorHAnsi" w:hAnsiTheme="majorHAnsi"/>
+        </w:rPr>
         <w:t>or reorder it.</w:t>
       </w:r>
     </w:p>
     <w:p>
-      <w:r>
+      <w:pPr>
+        <w:rPr>
+          <w:rFonts w:asciiTheme="majorHAnsi" w:hAnsiTheme="majorHAnsi"/>
+        </w:rPr>
+      </w:pPr>
+      <w:r>
+        <w:rPr>
+          <w:rFonts w:asciiTheme="majorHAnsi" w:hAnsiTheme="majorHAnsi"/>
+        </w:rPr>
         <w:t>From the character view screen, toggle between playback and practice mode using the buttons in the bottom-right corner. If you need to edit the character, you can return to the character creation screen by pressing the edit button.</w:t>
       </w:r>
     </w:p>
@@ -320,13 +376,18 @@
         <w:tabs>
           <w:tab w:val="left" w:pos="5040"/>
         </w:tabs>
-      </w:pPr>
-      <w:r>
-        <w:rPr>
+        <w:rPr>
+          <w:rFonts w:asciiTheme="majorHAnsi" w:hAnsiTheme="majorHAnsi"/>
+        </w:rPr>
+      </w:pPr>
+      <w:r>
+        <w:rPr>
+          <w:rFonts w:asciiTheme="majorHAnsi" w:hAnsiTheme="majorHAnsi"/>
           <w:noProof/>
+          <w:lang w:eastAsia="ko-KR"/>
         </w:rPr>
         <w:drawing>
-          <wp:anchor distT="0" distB="0" distL="114300" distR="114300" simplePos="0" relativeHeight="251665408" behindDoc="0" locked="0" layoutInCell="1" allowOverlap="1">
+          <wp:anchor distT="0" distB="0" distL="114300" distR="114300" simplePos="0" relativeHeight="251665408" behindDoc="0" locked="0" layoutInCell="1" allowOverlap="1" wp14:anchorId="75F84DB4" wp14:editId="51C9F511">
             <wp:simplePos x="0" y="0"/>
             <wp:positionH relativeFrom="column">
               <wp:posOffset>19050</wp:posOffset>
@@ -349,7 +410,7 @@
                     <pic:cNvPicPr/>
                   </pic:nvPicPr>
                   <pic:blipFill>
-                    <a:blip r:embed="rId7" cstate="print"/>
+                    <a:blip r:embed="rId8" cstate="print"/>
                     <a:stretch>
                       <a:fillRect/>
                     </a:stretch>
@@ -371,10 +432,12 @@
       </w:r>
       <w:r>
         <w:rPr>
+          <w:rFonts w:asciiTheme="majorHAnsi" w:hAnsiTheme="majorHAnsi"/>
           <w:noProof/>
+          <w:lang w:eastAsia="ko-KR"/>
         </w:rPr>
         <w:drawing>
-          <wp:anchor distT="0" distB="0" distL="114300" distR="114300" simplePos="0" relativeHeight="251664384" behindDoc="0" locked="0" layoutInCell="1" allowOverlap="1">
+          <wp:anchor distT="0" distB="0" distL="114300" distR="114300" simplePos="0" relativeHeight="251664384" behindDoc="0" locked="0" layoutInCell="1" allowOverlap="1" wp14:anchorId="4BCB5E9F" wp14:editId="53F9E49C">
             <wp:simplePos x="0" y="0"/>
             <wp:positionH relativeFrom="margin">
               <wp:align>right</wp:align>
@@ -397,7 +460,7 @@
                     <pic:cNvPicPr/>
                   </pic:nvPicPr>
                   <pic:blipFill>
-                    <a:blip r:embed="rId8" cstate="print"/>
+                    <a:blip r:embed="rId9" cstate="print"/>
                     <a:stretch>
                       <a:fillRect/>
                     </a:stretch>
@@ -418,31 +481,35 @@
         </w:drawing>
       </w:r>
       <w:r>
-        <w:t xml:space="preserve">Fig. 4 </w:t>
-      </w:r>
-      <w:proofErr w:type="spellStart"/>
-      <w:r>
-        <w:t>BrowseCharactersActivity</w:t>
-      </w:r>
-      <w:proofErr w:type="spellEnd"/>
-      <w:r>
+        <w:rPr>
+          <w:rFonts w:asciiTheme="majorHAnsi" w:hAnsiTheme="majorHAnsi"/>
+        </w:rPr>
+        <w:t>Fig. 4 BrowseCharactersActivity</w:t>
+      </w:r>
+      <w:r>
+        <w:rPr>
+          <w:rFonts w:asciiTheme="majorHAnsi" w:hAnsiTheme="majorHAnsi"/>
+        </w:rPr>
         <w:tab/>
-        <w:t xml:space="preserve">Fig. 5 </w:t>
-      </w:r>
-      <w:proofErr w:type="spellStart"/>
-      <w:r>
-        <w:t>ViewCharacterActivity</w:t>
-      </w:r>
-      <w:proofErr w:type="spellEnd"/>
-    </w:p>
-    <w:p>
-      <w:r>
+        <w:t>Fig. 5 ViewCharacterActivity</w:t>
+      </w:r>
+    </w:p>
+    <w:p>
+      <w:pPr>
+        <w:rPr>
+          <w:rFonts w:asciiTheme="majorHAnsi" w:hAnsiTheme="majorHAnsi"/>
+        </w:rPr>
+      </w:pPr>
+      <w:r>
+        <w:rPr>
+          <w:rFonts w:asciiTheme="majorHAnsi" w:hAnsiTheme="majorHAnsi"/>
+        </w:rPr>
         <w:br w:type="page"/>
       </w:r>
     </w:p>
     <w:p>
       <w:pPr>
-        <w:pStyle w:val="Heading2"/>
+        <w:pStyle w:val="2"/>
       </w:pPr>
       <w:r>
         <w:lastRenderedPageBreak/>
@@ -450,12 +517,19 @@
       </w:r>
     </w:p>
     <w:p>
-      <w:r>
-        <w:rPr>
+      <w:pPr>
+        <w:rPr>
+          <w:rFonts w:asciiTheme="majorHAnsi" w:hAnsiTheme="majorHAnsi"/>
+        </w:rPr>
+      </w:pPr>
+      <w:r>
+        <w:rPr>
+          <w:rFonts w:asciiTheme="majorHAnsi" w:hAnsiTheme="majorHAnsi"/>
           <w:noProof/>
+          <w:lang w:eastAsia="ko-KR"/>
         </w:rPr>
         <w:drawing>
-          <wp:anchor distT="0" distB="0" distL="114300" distR="114300" simplePos="0" relativeHeight="251666432" behindDoc="0" locked="0" layoutInCell="1" allowOverlap="1">
+          <wp:anchor distT="0" distB="0" distL="114300" distR="114300" simplePos="0" relativeHeight="251666432" behindDoc="0" locked="0" layoutInCell="1" allowOverlap="1" wp14:anchorId="34C40F43" wp14:editId="608A47F7">
             <wp:simplePos x="0" y="0"/>
             <wp:positionH relativeFrom="margin">
               <wp:align>right</wp:align>
@@ -478,7 +552,7 @@
                     <pic:cNvPicPr/>
                   </pic:nvPicPr>
                   <pic:blipFill>
-                    <a:blip r:embed="rId9" cstate="print"/>
+                    <a:blip r:embed="rId10" cstate="print"/>
                     <a:stretch>
                       <a:fillRect/>
                     </a:stretch>
@@ -500,10 +574,12 @@
       </w:r>
       <w:r>
         <w:rPr>
+          <w:rFonts w:asciiTheme="majorHAnsi" w:hAnsiTheme="majorHAnsi"/>
           <w:noProof/>
+          <w:lang w:eastAsia="ko-KR"/>
         </w:rPr>
         <w:drawing>
-          <wp:anchor distT="0" distB="0" distL="114300" distR="114300" simplePos="0" relativeHeight="251667456" behindDoc="0" locked="0" layoutInCell="1" allowOverlap="1">
+          <wp:anchor distT="0" distB="0" distL="114300" distR="114300" simplePos="0" relativeHeight="251667456" behindDoc="0" locked="0" layoutInCell="1" allowOverlap="1" wp14:anchorId="33F7CBA3" wp14:editId="444BFE30">
             <wp:simplePos x="0" y="0"/>
             <wp:positionH relativeFrom="column">
               <wp:posOffset>19050</wp:posOffset>
@@ -526,7 +602,7 @@
                     <pic:cNvPicPr/>
                   </pic:nvPicPr>
                   <pic:blipFill>
-                    <a:blip r:embed="rId10" cstate="print"/>
+                    <a:blip r:embed="rId11" cstate="print"/>
                     <a:stretch>
                       <a:fillRect/>
                     </a:stretch>
@@ -547,9 +623,15 @@
         </w:drawing>
       </w:r>
       <w:r>
+        <w:rPr>
+          <w:rFonts w:asciiTheme="majorHAnsi" w:hAnsiTheme="majorHAnsi"/>
+        </w:rPr>
         <w:t xml:space="preserve">Let’s create a word by selecting “Create Words” from the main menu—this takes you to the word creation screen (fig. 6). </w:t>
       </w:r>
       <w:r>
+        <w:rPr>
+          <w:rFonts w:asciiTheme="majorHAnsi" w:hAnsiTheme="majorHAnsi"/>
+        </w:rPr>
         <w:t>Create your word by selecting the characters it’s composed of, one by one. When you’re done, click the save word button, and save the word to a lesson. Then, you can click the add tags button to add IDs and tags to the word (fig. 7). This is the same process as adding it to characters.</w:t>
       </w:r>
     </w:p>
@@ -558,33 +640,40 @@
         <w:tabs>
           <w:tab w:val="left" w:pos="5040"/>
         </w:tabs>
-      </w:pPr>
-      <w:r>
-        <w:t xml:space="preserve">Fig. 6 </w:t>
-      </w:r>
-      <w:proofErr w:type="spellStart"/>
-      <w:r>
-        <w:t>CreateWordActivity</w:t>
-      </w:r>
-      <w:proofErr w:type="spellEnd"/>
-      <w:r>
+        <w:rPr>
+          <w:rFonts w:asciiTheme="majorHAnsi" w:hAnsiTheme="majorHAnsi"/>
+        </w:rPr>
+      </w:pPr>
+      <w:r>
+        <w:rPr>
+          <w:rFonts w:asciiTheme="majorHAnsi" w:hAnsiTheme="majorHAnsi"/>
+        </w:rPr>
+        <w:t>Fig. 6 CreateWordActivity</w:t>
+      </w:r>
+      <w:r>
+        <w:rPr>
+          <w:rFonts w:asciiTheme="majorHAnsi" w:hAnsiTheme="majorHAnsi"/>
+        </w:rPr>
         <w:tab/>
-        <w:t xml:space="preserve">Fig. 7 </w:t>
-      </w:r>
-      <w:proofErr w:type="spellStart"/>
-      <w:r>
-        <w:t>TagActivity</w:t>
-      </w:r>
-      <w:proofErr w:type="spellEnd"/>
-    </w:p>
-    <w:p>
-      <w:r>
+        <w:t>Fig. 7 TagActivity</w:t>
+      </w:r>
+    </w:p>
+    <w:p>
+      <w:pPr>
+        <w:rPr>
+          <w:rFonts w:asciiTheme="majorHAnsi" w:hAnsiTheme="majorHAnsi"/>
+        </w:rPr>
+      </w:pPr>
+      <w:r>
+        <w:rPr>
+          <w:rFonts w:asciiTheme="majorHAnsi" w:hAnsiTheme="majorHAnsi"/>
+        </w:rPr>
         <w:br w:type="page"/>
       </w:r>
     </w:p>
     <w:p>
       <w:pPr>
-        <w:pStyle w:val="Heading2"/>
+        <w:pStyle w:val="2"/>
       </w:pPr>
       <w:r>
         <w:lastRenderedPageBreak/>
@@ -592,17 +681,32 @@
       </w:r>
     </w:p>
     <w:p>
-      <w:r>
+      <w:pPr>
+        <w:rPr>
+          <w:rFonts w:asciiTheme="majorHAnsi" w:hAnsiTheme="majorHAnsi"/>
+        </w:rPr>
+      </w:pPr>
+      <w:r>
+        <w:rPr>
+          <w:rFonts w:asciiTheme="majorHAnsi" w:hAnsiTheme="majorHAnsi"/>
+        </w:rPr>
         <w:t>To view words, select “Browse All Words” from the main menu (fig. 8). Clicking on the word will take you to the word view screen (fig. 9), and long pressing on a word will allow you to add it to a lesson, edit its tags, delete it, or reorder it.</w:t>
       </w:r>
     </w:p>
     <w:p>
-      <w:r>
-        <w:rPr>
+      <w:pPr>
+        <w:rPr>
+          <w:rFonts w:asciiTheme="majorHAnsi" w:hAnsiTheme="majorHAnsi"/>
+        </w:rPr>
+      </w:pPr>
+      <w:r>
+        <w:rPr>
+          <w:rFonts w:asciiTheme="majorHAnsi" w:hAnsiTheme="majorHAnsi"/>
           <w:noProof/>
+          <w:lang w:eastAsia="ko-KR"/>
         </w:rPr>
         <w:drawing>
-          <wp:anchor distT="0" distB="0" distL="114300" distR="114300" simplePos="0" relativeHeight="251668480" behindDoc="0" locked="0" layoutInCell="1" allowOverlap="1">
+          <wp:anchor distT="0" distB="0" distL="114300" distR="114300" simplePos="0" relativeHeight="251668480" behindDoc="0" locked="0" layoutInCell="1" allowOverlap="1" wp14:anchorId="32634657" wp14:editId="258E3559">
             <wp:simplePos x="0" y="0"/>
             <wp:positionH relativeFrom="margin">
               <wp:align>right</wp:align>
@@ -625,7 +729,7 @@
                     <pic:cNvPicPr/>
                   </pic:nvPicPr>
                   <pic:blipFill>
-                    <a:blip r:embed="rId11" cstate="print"/>
+                    <a:blip r:embed="rId12" cstate="print"/>
                     <a:stretch>
                       <a:fillRect/>
                     </a:stretch>
@@ -647,10 +751,12 @@
       </w:r>
       <w:r>
         <w:rPr>
+          <w:rFonts w:asciiTheme="majorHAnsi" w:hAnsiTheme="majorHAnsi"/>
           <w:noProof/>
+          <w:lang w:eastAsia="ko-KR"/>
         </w:rPr>
         <w:drawing>
-          <wp:anchor distT="0" distB="0" distL="114300" distR="114300" simplePos="0" relativeHeight="251669504" behindDoc="0" locked="0" layoutInCell="1" allowOverlap="1">
+          <wp:anchor distT="0" distB="0" distL="114300" distR="114300" simplePos="0" relativeHeight="251669504" behindDoc="0" locked="0" layoutInCell="1" allowOverlap="1" wp14:anchorId="5BA16495" wp14:editId="599C8C62">
             <wp:simplePos x="0" y="0"/>
             <wp:positionH relativeFrom="column">
               <wp:posOffset>19050</wp:posOffset>
@@ -673,7 +779,7 @@
                     <pic:cNvPicPr/>
                   </pic:nvPicPr>
                   <pic:blipFill>
-                    <a:blip r:embed="rId12" cstate="print"/>
+                    <a:blip r:embed="rId13" cstate="print"/>
                     <a:stretch>
                       <a:fillRect/>
                     </a:stretch>
@@ -694,6 +800,9 @@
         </w:drawing>
       </w:r>
       <w:r>
+        <w:rPr>
+          <w:rFonts w:asciiTheme="majorHAnsi" w:hAnsiTheme="majorHAnsi"/>
+        </w:rPr>
         <w:t>From the word view screen, toggle between playback and practice mode using the buttons in the bottom-left corner. In practice mode, you will automatically progress to the next character after you finish tracing the current one. To view a particular character in the word, click on that character in the word at the top of the screen.</w:t>
       </w:r>
     </w:p>
@@ -702,33 +811,40 @@
         <w:tabs>
           <w:tab w:val="left" w:pos="5040"/>
         </w:tabs>
-      </w:pPr>
-      <w:r>
-        <w:t xml:space="preserve">Fig. 8 </w:t>
-      </w:r>
-      <w:proofErr w:type="spellStart"/>
-      <w:r>
-        <w:t>BrowseWordsActivity</w:t>
-      </w:r>
-      <w:proofErr w:type="spellEnd"/>
-      <w:r>
+        <w:rPr>
+          <w:rFonts w:asciiTheme="majorHAnsi" w:hAnsiTheme="majorHAnsi"/>
+        </w:rPr>
+      </w:pPr>
+      <w:r>
+        <w:rPr>
+          <w:rFonts w:asciiTheme="majorHAnsi" w:hAnsiTheme="majorHAnsi"/>
+        </w:rPr>
+        <w:t>Fig. 8 BrowseWordsActivity</w:t>
+      </w:r>
+      <w:r>
+        <w:rPr>
+          <w:rFonts w:asciiTheme="majorHAnsi" w:hAnsiTheme="majorHAnsi"/>
+        </w:rPr>
         <w:tab/>
-        <w:t xml:space="preserve">Fig. 9 </w:t>
-      </w:r>
-      <w:proofErr w:type="spellStart"/>
-      <w:r>
-        <w:t>PhrasePracticeActivity</w:t>
-      </w:r>
-      <w:proofErr w:type="spellEnd"/>
-    </w:p>
-    <w:p>
-      <w:r>
+        <w:t>Fig. 9 PhrasePracticeActivity</w:t>
+      </w:r>
+    </w:p>
+    <w:p>
+      <w:pPr>
+        <w:rPr>
+          <w:rFonts w:asciiTheme="majorHAnsi" w:hAnsiTheme="majorHAnsi"/>
+        </w:rPr>
+      </w:pPr>
+      <w:r>
+        <w:rPr>
+          <w:rFonts w:asciiTheme="majorHAnsi" w:hAnsiTheme="majorHAnsi"/>
+        </w:rPr>
         <w:br w:type="page"/>
       </w:r>
     </w:p>
     <w:p>
       <w:pPr>
-        <w:pStyle w:val="Heading2"/>
+        <w:pStyle w:val="2"/>
       </w:pPr>
       <w:r>
         <w:lastRenderedPageBreak/>
@@ -736,17 +852,32 @@
       </w:r>
     </w:p>
     <w:p>
-      <w:r>
+      <w:pPr>
+        <w:rPr>
+          <w:rFonts w:asciiTheme="majorHAnsi" w:hAnsiTheme="majorHAnsi"/>
+        </w:rPr>
+      </w:pPr>
+      <w:r>
+        <w:rPr>
+          <w:rFonts w:asciiTheme="majorHAnsi" w:hAnsiTheme="majorHAnsi"/>
+        </w:rPr>
         <w:t>All of your lessons can be viewed by selecting “Browse All Lessons” from the main menu. This takes you to the browse lessons screen (fig. 10), where you can select an individual lesson and view the words it contains. When practicing a lesson, you will automatically progress to the next word once you finish tracing the current one.</w:t>
       </w:r>
     </w:p>
     <w:p>
-      <w:r>
-        <w:rPr>
+      <w:pPr>
+        <w:rPr>
+          <w:rFonts w:asciiTheme="majorHAnsi" w:hAnsiTheme="majorHAnsi"/>
+        </w:rPr>
+      </w:pPr>
+      <w:r>
+        <w:rPr>
+          <w:rFonts w:asciiTheme="majorHAnsi" w:hAnsiTheme="majorHAnsi"/>
           <w:noProof/>
+          <w:lang w:eastAsia="ko-KR"/>
         </w:rPr>
         <w:drawing>
-          <wp:anchor distT="0" distB="0" distL="114300" distR="114300" simplePos="0" relativeHeight="251670528" behindDoc="0" locked="0" layoutInCell="1" allowOverlap="1">
+          <wp:anchor distT="0" distB="0" distL="114300" distR="114300" simplePos="0" relativeHeight="251670528" behindDoc="0" locked="0" layoutInCell="1" allowOverlap="1" wp14:anchorId="65C266CA" wp14:editId="6DEE2F64">
             <wp:simplePos x="0" y="0"/>
             <wp:positionH relativeFrom="margin">
               <wp:align>center</wp:align>
@@ -769,7 +900,7 @@
                     <pic:cNvPicPr/>
                   </pic:nvPicPr>
                   <pic:blipFill>
-                    <a:blip r:embed="rId13" cstate="print"/>
+                    <a:blip r:embed="rId14" cstate="print"/>
                     <a:stretch>
                       <a:fillRect/>
                     </a:stretch>
@@ -790,44 +921,137 @@
         </w:drawing>
       </w:r>
     </w:p>
-    <w:p/>
-    <w:p/>
-    <w:p/>
-    <w:p/>
-    <w:p/>
-    <w:p/>
-    <w:p/>
-    <w:p/>
-    <w:p/>
-    <w:p/>
-    <w:p/>
-    <w:p/>
-    <w:p/>
-    <w:p/>
+    <w:p>
+      <w:pPr>
+        <w:rPr>
+          <w:rFonts w:asciiTheme="majorHAnsi" w:hAnsiTheme="majorHAnsi"/>
+        </w:rPr>
+      </w:pPr>
+    </w:p>
+    <w:p>
+      <w:pPr>
+        <w:rPr>
+          <w:rFonts w:asciiTheme="majorHAnsi" w:hAnsiTheme="majorHAnsi"/>
+        </w:rPr>
+      </w:pPr>
+    </w:p>
+    <w:p>
+      <w:pPr>
+        <w:rPr>
+          <w:rFonts w:asciiTheme="majorHAnsi" w:hAnsiTheme="majorHAnsi"/>
+        </w:rPr>
+      </w:pPr>
+    </w:p>
+    <w:p>
+      <w:pPr>
+        <w:rPr>
+          <w:rFonts w:asciiTheme="majorHAnsi" w:hAnsiTheme="majorHAnsi"/>
+        </w:rPr>
+      </w:pPr>
+    </w:p>
+    <w:p>
+      <w:pPr>
+        <w:rPr>
+          <w:rFonts w:asciiTheme="majorHAnsi" w:hAnsiTheme="majorHAnsi"/>
+        </w:rPr>
+      </w:pPr>
+    </w:p>
+    <w:p>
+      <w:pPr>
+        <w:rPr>
+          <w:rFonts w:asciiTheme="majorHAnsi" w:hAnsiTheme="majorHAnsi"/>
+        </w:rPr>
+      </w:pPr>
+    </w:p>
+    <w:p>
+      <w:pPr>
+        <w:rPr>
+          <w:rFonts w:asciiTheme="majorHAnsi" w:hAnsiTheme="majorHAnsi"/>
+        </w:rPr>
+      </w:pPr>
+    </w:p>
+    <w:p>
+      <w:pPr>
+        <w:rPr>
+          <w:rFonts w:asciiTheme="majorHAnsi" w:hAnsiTheme="majorHAnsi"/>
+        </w:rPr>
+      </w:pPr>
+    </w:p>
+    <w:p>
+      <w:pPr>
+        <w:rPr>
+          <w:rFonts w:asciiTheme="majorHAnsi" w:hAnsiTheme="majorHAnsi"/>
+        </w:rPr>
+      </w:pPr>
+    </w:p>
+    <w:p>
+      <w:pPr>
+        <w:rPr>
+          <w:rFonts w:asciiTheme="majorHAnsi" w:hAnsiTheme="majorHAnsi"/>
+        </w:rPr>
+      </w:pPr>
+    </w:p>
+    <w:p>
+      <w:pPr>
+        <w:rPr>
+          <w:rFonts w:asciiTheme="majorHAnsi" w:hAnsiTheme="majorHAnsi"/>
+        </w:rPr>
+      </w:pPr>
+    </w:p>
+    <w:p>
+      <w:pPr>
+        <w:rPr>
+          <w:rFonts w:asciiTheme="majorHAnsi" w:hAnsiTheme="majorHAnsi"/>
+        </w:rPr>
+      </w:pPr>
+    </w:p>
+    <w:p>
+      <w:pPr>
+        <w:rPr>
+          <w:rFonts w:asciiTheme="majorHAnsi" w:hAnsiTheme="majorHAnsi"/>
+        </w:rPr>
+      </w:pPr>
+    </w:p>
+    <w:p>
+      <w:pPr>
+        <w:rPr>
+          <w:rFonts w:asciiTheme="majorHAnsi" w:hAnsiTheme="majorHAnsi"/>
+        </w:rPr>
+      </w:pPr>
+    </w:p>
     <w:p>
       <w:pPr>
         <w:tabs>
           <w:tab w:val="left" w:pos="2520"/>
         </w:tabs>
-      </w:pPr>
-      <w:r>
+        <w:rPr>
+          <w:rFonts w:asciiTheme="majorHAnsi" w:hAnsiTheme="majorHAnsi"/>
+        </w:rPr>
+      </w:pPr>
+      <w:r>
+        <w:rPr>
+          <w:rFonts w:asciiTheme="majorHAnsi" w:hAnsiTheme="majorHAnsi"/>
+        </w:rPr>
         <w:tab/>
-        <w:t xml:space="preserve">Fig. 10 </w:t>
-      </w:r>
-      <w:proofErr w:type="spellStart"/>
-      <w:r>
-        <w:t>BrowseLessonsActivity</w:t>
-      </w:r>
-      <w:proofErr w:type="spellEnd"/>
-    </w:p>
-    <w:p>
-      <w:r>
+        <w:t>Fig. 10 BrowseLessonsActivity</w:t>
+      </w:r>
+    </w:p>
+    <w:p>
+      <w:pPr>
+        <w:rPr>
+          <w:rFonts w:asciiTheme="majorHAnsi" w:hAnsiTheme="majorHAnsi"/>
+        </w:rPr>
+      </w:pPr>
+      <w:r>
+        <w:rPr>
+          <w:rFonts w:asciiTheme="majorHAnsi" w:hAnsiTheme="majorHAnsi"/>
+        </w:rPr>
         <w:br w:type="page"/>
       </w:r>
     </w:p>
     <w:p>
       <w:pPr>
-        <w:pStyle w:val="Heading2"/>
+        <w:pStyle w:val="2"/>
       </w:pPr>
       <w:r>
         <w:lastRenderedPageBreak/>
@@ -835,52 +1059,59 @@
       </w:r>
     </w:p>
     <w:p>
-      <w:r>
+      <w:pPr>
+        <w:rPr>
+          <w:rFonts w:asciiTheme="majorHAnsi" w:hAnsiTheme="majorHAnsi"/>
+        </w:rPr>
+      </w:pPr>
+      <w:r>
+        <w:rPr>
+          <w:rFonts w:asciiTheme="majorHAnsi" w:hAnsiTheme="majorHAnsi"/>
+        </w:rPr>
         <w:t>Trace2Win is considered an admin app, and as such, is the only way to create characters, words, and lessons. To distribute these to a user, we will export to a file on the SD card. Begin by selecting “</w:t>
       </w:r>
       <w:r>
-        <w:t xml:space="preserve">Export </w:t>
-      </w:r>
-      <w:proofErr w:type="gramStart"/>
-      <w:r>
-        <w:t>T</w:t>
-      </w:r>
-      <w:r>
-        <w:t>o</w:t>
-      </w:r>
-      <w:proofErr w:type="gramEnd"/>
-      <w:r>
-        <w:t xml:space="preserve"> File” from the main menu, which brings up the export screen (fig. 11). Select the items you would like to export. Note that “All Characters” will export every character that’s currently on the app. When you’re done, click the export button to create a new </w:t>
-      </w:r>
-      <w:r>
+        <w:rPr>
+          <w:rFonts w:asciiTheme="majorHAnsi" w:hAnsiTheme="majorHAnsi"/>
+        </w:rPr>
+        <w:t>Export T</w:t>
+      </w:r>
+      <w:r>
+        <w:rPr>
+          <w:rFonts w:asciiTheme="majorHAnsi" w:hAnsiTheme="majorHAnsi"/>
+        </w:rPr>
+        <w:t xml:space="preserve">o File” from the main menu, which brings up the export screen (fig. 11). Select the items you would like to export. Note that “All Characters” will export every character that’s currently on the app. When you’re done, click the export button to create a new </w:t>
+      </w:r>
+      <w:r>
+        <w:rPr>
+          <w:rFonts w:asciiTheme="majorHAnsi" w:hAnsiTheme="majorHAnsi"/>
+        </w:rPr>
         <w:t>bundle</w:t>
       </w:r>
       <w:r>
-        <w:t>. Note that the file extension “.</w:t>
-      </w:r>
-      <w:proofErr w:type="spellStart"/>
-      <w:r>
-        <w:t>ttw</w:t>
-      </w:r>
-      <w:proofErr w:type="spellEnd"/>
-      <w:r>
-        <w:t xml:space="preserve">” will be added to the </w:t>
-      </w:r>
-      <w:r>
+        <w:rPr>
+          <w:rFonts w:asciiTheme="majorHAnsi" w:hAnsiTheme="majorHAnsi"/>
+        </w:rPr>
+        <w:t xml:space="preserve">. Note that the file extension “.ttw” will be added to the </w:t>
+      </w:r>
+      <w:r>
+        <w:rPr>
+          <w:rFonts w:asciiTheme="majorHAnsi" w:hAnsiTheme="majorHAnsi"/>
+        </w:rPr>
         <w:t>name of the bundle.</w:t>
       </w:r>
     </w:p>
     <w:p>
-      <w:r>
-        <w:t xml:space="preserve">To import a TTW file, select “Import </w:t>
-      </w:r>
-      <w:proofErr w:type="gramStart"/>
-      <w:r>
-        <w:t>From</w:t>
-      </w:r>
-      <w:proofErr w:type="gramEnd"/>
-      <w:r>
-        <w:t xml:space="preserve"> File” from the main menu. This brings you to the import screen (fig. 12). Select the bundle you’d like to import, and the app will import the characters, words, and lessons. Every item will be added, and none of your current items will be lost. However, if the import contains an item that you already have, it will be ignored, i.e. no duplicate item will be created.</w:t>
+      <w:pPr>
+        <w:rPr>
+          <w:rFonts w:asciiTheme="majorHAnsi" w:hAnsiTheme="majorHAnsi"/>
+        </w:rPr>
+      </w:pPr>
+      <w:r>
+        <w:rPr>
+          <w:rFonts w:asciiTheme="majorHAnsi" w:hAnsiTheme="majorHAnsi"/>
+        </w:rPr>
+        <w:t>To import a TTW file, select “Import From File” from the main menu. This brings you to the import screen (fig. 12). Select the bundle you’d like to import, and the app will import the characters, words, and lessons. Every item will be added, and none of your current items will be lost. However, if the import contains an item that you already have, it will be ignored, i.e. no duplicate item will be created.</w:t>
       </w:r>
     </w:p>
     <w:p>
@@ -888,13 +1119,18 @@
         <w:tabs>
           <w:tab w:val="left" w:pos="5040"/>
         </w:tabs>
-      </w:pPr>
-      <w:r>
-        <w:rPr>
+        <w:rPr>
+          <w:rFonts w:asciiTheme="majorHAnsi" w:hAnsiTheme="majorHAnsi"/>
+        </w:rPr>
+      </w:pPr>
+      <w:r>
+        <w:rPr>
+          <w:rFonts w:asciiTheme="majorHAnsi" w:hAnsiTheme="majorHAnsi"/>
           <w:noProof/>
+          <w:lang w:eastAsia="ko-KR"/>
         </w:rPr>
         <w:drawing>
-          <wp:anchor distT="0" distB="0" distL="114300" distR="114300" simplePos="0" relativeHeight="251672576" behindDoc="0" locked="0" layoutInCell="1" allowOverlap="1">
+          <wp:anchor distT="0" distB="0" distL="114300" distR="114300" simplePos="0" relativeHeight="251672576" behindDoc="0" locked="0" layoutInCell="1" allowOverlap="1" wp14:anchorId="659D11A0" wp14:editId="55BA2288">
             <wp:simplePos x="0" y="0"/>
             <wp:positionH relativeFrom="margin">
               <wp:align>left</wp:align>
@@ -917,7 +1153,7 @@
                     <pic:cNvPicPr/>
                   </pic:nvPicPr>
                   <pic:blipFill>
-                    <a:blip r:embed="rId14" cstate="print"/>
+                    <a:blip r:embed="rId15" cstate="print"/>
                     <a:stretch>
                       <a:fillRect/>
                     </a:stretch>
@@ -939,10 +1175,12 @@
       </w:r>
       <w:r>
         <w:rPr>
+          <w:rFonts w:asciiTheme="majorHAnsi" w:hAnsiTheme="majorHAnsi"/>
           <w:noProof/>
+          <w:lang w:eastAsia="ko-KR"/>
         </w:rPr>
         <w:drawing>
-          <wp:anchor distT="0" distB="0" distL="114300" distR="114300" simplePos="0" relativeHeight="251671552" behindDoc="0" locked="0" layoutInCell="1" allowOverlap="1">
+          <wp:anchor distT="0" distB="0" distL="114300" distR="114300" simplePos="0" relativeHeight="251671552" behindDoc="0" locked="0" layoutInCell="1" allowOverlap="1" wp14:anchorId="60CB9B76" wp14:editId="7E17F8D2">
             <wp:simplePos x="0" y="0"/>
             <wp:positionH relativeFrom="margin">
               <wp:align>right</wp:align>
@@ -965,7 +1203,7 @@
                     <pic:cNvPicPr/>
                   </pic:nvPicPr>
                   <pic:blipFill>
-                    <a:blip r:embed="rId15" cstate="print"/>
+                    <a:blip r:embed="rId16" cstate="print"/>
                     <a:stretch>
                       <a:fillRect/>
                     </a:stretch>
@@ -986,62 +1224,68 @@
         </w:drawing>
       </w:r>
       <w:r>
-        <w:t xml:space="preserve">Fig. 11 </w:t>
-      </w:r>
-      <w:proofErr w:type="spellStart"/>
-      <w:r>
-        <w:t>ShoppingCartActivity</w:t>
-      </w:r>
-      <w:proofErr w:type="spellEnd"/>
-      <w:r>
+        <w:rPr>
+          <w:rFonts w:asciiTheme="majorHAnsi" w:hAnsiTheme="majorHAnsi"/>
+        </w:rPr>
+        <w:t>Fig. 11 ShoppingCartActivity</w:t>
+      </w:r>
+      <w:r>
+        <w:rPr>
+          <w:rFonts w:asciiTheme="majorHAnsi" w:hAnsiTheme="majorHAnsi"/>
+        </w:rPr>
         <w:tab/>
-        <w:t xml:space="preserve">Fig. 12 </w:t>
-      </w:r>
-      <w:proofErr w:type="spellStart"/>
-      <w:r>
-        <w:t>FilePickerActivity</w:t>
-      </w:r>
-      <w:proofErr w:type="spellEnd"/>
-      <w:r>
-        <w:t xml:space="preserve"> </w:t>
-      </w:r>
-    </w:p>
-    <w:p>
-      <w:r>
+        <w:t xml:space="preserve">Fig. 12 FilePickerActivity </w:t>
+      </w:r>
+    </w:p>
+    <w:p>
+      <w:pPr>
+        <w:rPr>
+          <w:rFonts w:asciiTheme="majorHAnsi" w:hAnsiTheme="majorHAnsi"/>
+        </w:rPr>
+      </w:pPr>
+      <w:r>
+        <w:rPr>
+          <w:rFonts w:asciiTheme="majorHAnsi" w:hAnsiTheme="majorHAnsi"/>
+        </w:rPr>
         <w:br w:type="page"/>
       </w:r>
     </w:p>
     <w:p>
       <w:pPr>
-        <w:pStyle w:val="Heading2"/>
-      </w:pPr>
-      <w:proofErr w:type="spellStart"/>
+        <w:pStyle w:val="2"/>
+      </w:pPr>
       <w:r>
         <w:lastRenderedPageBreak/>
         <w:t>TraceThis</w:t>
       </w:r>
-      <w:proofErr w:type="spellEnd"/>
-    </w:p>
-    <w:p>
-      <w:r>
-        <w:t xml:space="preserve">As mentioned above, Trace2Win is an admin app. The user app, called </w:t>
-      </w:r>
-      <w:proofErr w:type="spellStart"/>
-      <w:r>
-        <w:t>TraceThis</w:t>
-      </w:r>
-      <w:proofErr w:type="spellEnd"/>
-      <w:r>
-        <w:t>, is a stripped down version of Trace2Win, and simply has items removed from the main menu (fig. 13). Each item functions the exact same way as the admin app.</w:t>
-      </w:r>
-    </w:p>
-    <w:p>
-      <w:r>
-        <w:rPr>
+    </w:p>
+    <w:p>
+      <w:pPr>
+        <w:rPr>
+          <w:rFonts w:asciiTheme="majorHAnsi" w:hAnsiTheme="majorHAnsi"/>
+        </w:rPr>
+      </w:pPr>
+      <w:r>
+        <w:rPr>
+          <w:rFonts w:asciiTheme="majorHAnsi" w:hAnsiTheme="majorHAnsi"/>
+        </w:rPr>
+        <w:t>As mentioned above, Trace2Win is an admin app. The user app, called TraceThis, is a stripped down version of Trace2Win, and simply has items removed from the main menu (fig. 13). Each item functions the exact same way as the admin app.</w:t>
+      </w:r>
+    </w:p>
+    <w:p>
+      <w:pPr>
+        <w:rPr>
+          <w:rFonts w:asciiTheme="majorHAnsi" w:hAnsiTheme="majorHAnsi"/>
+        </w:rPr>
+      </w:pPr>
+      <w:r>
+        <w:rPr>
+          <w:rFonts w:asciiTheme="majorHAnsi" w:hAnsiTheme="majorHAnsi"/>
           <w:noProof/>
+          <w:lang w:eastAsia="ko-KR"/>
         </w:rPr>
         <w:drawing>
-          <wp:anchor distT="0" distB="0" distL="114300" distR="114300" simplePos="0" relativeHeight="251673600" behindDoc="0" locked="0" layoutInCell="1" allowOverlap="1">
+          <wp:anchor distT="0" distB="0" distL="114300" distR="114300" simplePos="0" relativeHeight="251673600" behindDoc="0" locked="0" layoutInCell="1" allowOverlap="1" wp14:anchorId="78B19343" wp14:editId="4F6B5EA9">
             <wp:simplePos x="0" y="0"/>
             <wp:positionH relativeFrom="margin">
               <wp:align>center</wp:align>
@@ -1064,7 +1308,7 @@
                     <pic:cNvPicPr/>
                   </pic:nvPicPr>
                   <pic:blipFill>
-                    <a:blip r:embed="rId16" cstate="print"/>
+                    <a:blip r:embed="rId17" cstate="print"/>
                     <a:stretch>
                       <a:fillRect/>
                     </a:stretch>
@@ -1085,38 +1329,458 @@
         </w:drawing>
       </w:r>
     </w:p>
-    <w:p/>
-    <w:p/>
-    <w:p/>
-    <w:p/>
-    <w:p/>
-    <w:p/>
-    <w:p/>
-    <w:p/>
-    <w:p/>
-    <w:p/>
-    <w:p/>
-    <w:p/>
-    <w:p/>
-    <w:p/>
+    <w:p>
+      <w:pPr>
+        <w:rPr>
+          <w:rFonts w:asciiTheme="majorHAnsi" w:hAnsiTheme="majorHAnsi"/>
+        </w:rPr>
+      </w:pPr>
+    </w:p>
+    <w:p>
+      <w:pPr>
+        <w:rPr>
+          <w:rFonts w:asciiTheme="majorHAnsi" w:hAnsiTheme="majorHAnsi"/>
+        </w:rPr>
+      </w:pPr>
+    </w:p>
+    <w:p>
+      <w:pPr>
+        <w:rPr>
+          <w:rFonts w:asciiTheme="majorHAnsi" w:hAnsiTheme="majorHAnsi"/>
+        </w:rPr>
+      </w:pPr>
+    </w:p>
+    <w:p>
+      <w:pPr>
+        <w:rPr>
+          <w:rFonts w:asciiTheme="majorHAnsi" w:hAnsiTheme="majorHAnsi"/>
+        </w:rPr>
+      </w:pPr>
+    </w:p>
+    <w:p>
+      <w:pPr>
+        <w:rPr>
+          <w:rFonts w:asciiTheme="majorHAnsi" w:hAnsiTheme="majorHAnsi"/>
+        </w:rPr>
+      </w:pPr>
+    </w:p>
+    <w:p>
+      <w:pPr>
+        <w:rPr>
+          <w:rFonts w:asciiTheme="majorHAnsi" w:hAnsiTheme="majorHAnsi"/>
+        </w:rPr>
+      </w:pPr>
+    </w:p>
+    <w:p>
+      <w:pPr>
+        <w:rPr>
+          <w:rFonts w:asciiTheme="majorHAnsi" w:hAnsiTheme="majorHAnsi"/>
+        </w:rPr>
+      </w:pPr>
+    </w:p>
+    <w:p>
+      <w:pPr>
+        <w:rPr>
+          <w:rFonts w:asciiTheme="majorHAnsi" w:hAnsiTheme="majorHAnsi"/>
+        </w:rPr>
+      </w:pPr>
+    </w:p>
+    <w:p>
+      <w:pPr>
+        <w:rPr>
+          <w:rFonts w:asciiTheme="majorHAnsi" w:hAnsiTheme="majorHAnsi"/>
+        </w:rPr>
+      </w:pPr>
+    </w:p>
+    <w:p>
+      <w:pPr>
+        <w:rPr>
+          <w:rFonts w:asciiTheme="majorHAnsi" w:hAnsiTheme="majorHAnsi"/>
+        </w:rPr>
+      </w:pPr>
+    </w:p>
+    <w:p>
+      <w:pPr>
+        <w:rPr>
+          <w:rFonts w:asciiTheme="majorHAnsi" w:hAnsiTheme="majorHAnsi"/>
+        </w:rPr>
+      </w:pPr>
+    </w:p>
+    <w:p>
+      <w:pPr>
+        <w:rPr>
+          <w:rFonts w:asciiTheme="majorHAnsi" w:hAnsiTheme="majorHAnsi"/>
+        </w:rPr>
+      </w:pPr>
+    </w:p>
+    <w:p>
+      <w:pPr>
+        <w:rPr>
+          <w:rFonts w:asciiTheme="majorHAnsi" w:hAnsiTheme="majorHAnsi"/>
+        </w:rPr>
+      </w:pPr>
+    </w:p>
+    <w:p>
+      <w:pPr>
+        <w:rPr>
+          <w:rFonts w:asciiTheme="majorHAnsi" w:hAnsiTheme="majorHAnsi"/>
+        </w:rPr>
+      </w:pPr>
+    </w:p>
     <w:p>
       <w:pPr>
         <w:tabs>
           <w:tab w:val="left" w:pos="2520"/>
         </w:tabs>
-      </w:pPr>
-      <w:r>
+        <w:rPr>
+          <w:rFonts w:asciiTheme="majorHAnsi" w:hAnsiTheme="majorHAnsi"/>
+          <w:lang w:eastAsia="ko-KR"/>
+        </w:rPr>
+      </w:pPr>
+      <w:r>
+        <w:rPr>
+          <w:rFonts w:asciiTheme="majorHAnsi" w:hAnsiTheme="majorHAnsi"/>
+        </w:rPr>
         <w:tab/>
-        <w:t xml:space="preserve">Fig. 13 </w:t>
-      </w:r>
-      <w:proofErr w:type="spellStart"/>
-      <w:r>
-        <w:t>TraceThis.MainMenuActivity</w:t>
-      </w:r>
-      <w:proofErr w:type="spellEnd"/>
-      <w:r>
-        <w:t xml:space="preserve"> </w:t>
-      </w:r>
+        <w:t xml:space="preserve">Fig. 13 TraceThis.MainMenuActivity </w:t>
+      </w:r>
+    </w:p>
+    <w:p>
+      <w:pPr>
+        <w:tabs>
+          <w:tab w:val="left" w:pos="2520"/>
+        </w:tabs>
+        <w:rPr>
+          <w:rFonts w:asciiTheme="majorHAnsi" w:hAnsiTheme="majorHAnsi"/>
+          <w:lang w:eastAsia="ko-KR"/>
+        </w:rPr>
+      </w:pPr>
+    </w:p>
+    <w:p>
+      <w:pPr>
+        <w:tabs>
+          <w:tab w:val="left" w:pos="2520"/>
+        </w:tabs>
+        <w:rPr>
+          <w:rFonts w:asciiTheme="majorHAnsi" w:hAnsiTheme="majorHAnsi"/>
+          <w:lang w:eastAsia="ko-KR"/>
+        </w:rPr>
+      </w:pPr>
+    </w:p>
+    <w:p>
+      <w:pPr>
+        <w:tabs>
+          <w:tab w:val="left" w:pos="2520"/>
+        </w:tabs>
+        <w:rPr>
+          <w:rFonts w:asciiTheme="majorHAnsi" w:hAnsiTheme="majorHAnsi"/>
+          <w:lang w:eastAsia="ko-KR"/>
+        </w:rPr>
+      </w:pPr>
+    </w:p>
+    <w:p>
+      <w:pPr>
+        <w:tabs>
+          <w:tab w:val="left" w:pos="2520"/>
+        </w:tabs>
+        <w:rPr>
+          <w:rFonts w:asciiTheme="majorHAnsi" w:hAnsiTheme="majorHAnsi"/>
+          <w:lang w:eastAsia="ko-KR"/>
+        </w:rPr>
+      </w:pPr>
+    </w:p>
+    <w:p>
+      <w:pPr>
+        <w:tabs>
+          <w:tab w:val="left" w:pos="2520"/>
+        </w:tabs>
+        <w:rPr>
+          <w:rFonts w:asciiTheme="majorHAnsi" w:hAnsiTheme="majorHAnsi"/>
+          <w:lang w:eastAsia="ko-KR"/>
+        </w:rPr>
+      </w:pPr>
+    </w:p>
+    <w:p>
+      <w:pPr>
+        <w:tabs>
+          <w:tab w:val="left" w:pos="2520"/>
+        </w:tabs>
+        <w:rPr>
+          <w:rFonts w:asciiTheme="majorHAnsi" w:hAnsiTheme="majorHAnsi"/>
+          <w:lang w:eastAsia="ko-KR"/>
+        </w:rPr>
+      </w:pPr>
+    </w:p>
+    <w:p>
+      <w:pPr>
+        <w:tabs>
+          <w:tab w:val="left" w:pos="2520"/>
+        </w:tabs>
+        <w:rPr>
+          <w:rFonts w:asciiTheme="majorHAnsi" w:hAnsiTheme="majorHAnsi"/>
+          <w:lang w:eastAsia="ko-KR"/>
+        </w:rPr>
+      </w:pPr>
+    </w:p>
+    <w:p>
+      <w:pPr>
+        <w:pStyle w:val="1"/>
+        <w:rPr>
+          <w:lang w:eastAsia="ko-KR"/>
+        </w:rPr>
+      </w:pPr>
+      <w:r>
+        <w:rPr>
+          <w:lang w:eastAsia="ko-KR"/>
+        </w:rPr>
+        <w:lastRenderedPageBreak/>
+        <w:t>Technical Documentation</w:t>
+      </w:r>
+    </w:p>
+    <w:p>
+      <w:pPr>
+        <w:pStyle w:val="2"/>
+        <w:rPr>
+          <w:lang w:eastAsia="ko-KR"/>
+        </w:rPr>
+      </w:pPr>
+      <w:r>
+        <w:rPr>
+          <w:lang w:eastAsia="ko-KR"/>
+        </w:rPr>
+        <w:t>Fig</w:t>
+      </w:r>
+      <w:r>
+        <w:rPr>
+          <w:rFonts w:hint="eastAsia"/>
+          <w:lang w:eastAsia="ko-KR"/>
+        </w:rPr>
+        <w:t xml:space="preserve">. </w:t>
+      </w:r>
+      <w:bookmarkStart w:id="0" w:name="_GoBack"/>
+      <w:bookmarkEnd w:id="0"/>
+      <w:r>
+        <w:rPr>
+          <w:lang w:eastAsia="ko-KR"/>
+        </w:rPr>
+        <w:t>1 MainMenuActivity</w:t>
+      </w:r>
+    </w:p>
+    <w:p>
+      <w:pPr>
+        <w:rPr>
+          <w:rFonts w:asciiTheme="majorHAnsi" w:hAnsiTheme="majorHAnsi"/>
+          <w:lang w:eastAsia="ko-KR"/>
+        </w:rPr>
+      </w:pPr>
+      <w:r>
+        <w:rPr>
+          <w:rFonts w:asciiTheme="majorHAnsi" w:hAnsiTheme="majorHAnsi"/>
+          <w:lang w:eastAsia="ko-KR"/>
+        </w:rPr>
+        <w:t>It displays available menus to the user. The rest activities are implemented in the ‘TraceLibrary’.</w:t>
+      </w:r>
+    </w:p>
+    <w:p>
+      <w:pPr>
+        <w:pStyle w:val="2"/>
+        <w:rPr>
+          <w:lang w:eastAsia="ko-KR"/>
+        </w:rPr>
+      </w:pPr>
+      <w:r>
+        <w:t>Fig</w:t>
+      </w:r>
+      <w:r>
+        <w:rPr>
+          <w:rFonts w:hint="eastAsia"/>
+          <w:lang w:eastAsia="ko-KR"/>
+        </w:rPr>
+        <w:t>.</w:t>
+      </w:r>
+      <w:r>
+        <w:t xml:space="preserve"> 2</w:t>
+      </w:r>
+      <w:r>
+        <w:rPr>
+          <w:lang w:eastAsia="ko-KR"/>
+        </w:rPr>
+        <w:t>, Fig</w:t>
+      </w:r>
+      <w:r>
+        <w:rPr>
+          <w:rFonts w:hint="eastAsia"/>
+          <w:lang w:eastAsia="ko-KR"/>
+        </w:rPr>
+        <w:t xml:space="preserve">. </w:t>
+      </w:r>
+      <w:r>
+        <w:rPr>
+          <w:lang w:eastAsia="ko-KR"/>
+        </w:rPr>
+        <w:t>5</w:t>
+      </w:r>
+      <w:r>
+        <w:t xml:space="preserve"> ViewCharacterActivity</w:t>
+      </w:r>
+    </w:p>
+    <w:p>
+      <w:pPr>
+        <w:rPr>
+          <w:rFonts w:asciiTheme="majorHAnsi" w:hAnsiTheme="majorHAnsi"/>
+          <w:lang w:eastAsia="ko-KR"/>
+        </w:rPr>
+      </w:pPr>
+      <w:r>
+        <w:rPr>
+          <w:rFonts w:asciiTheme="majorHAnsi" w:hAnsiTheme="majorHAnsi"/>
+          <w:lang w:eastAsia="ko-KR"/>
+        </w:rPr>
+        <w:t>This activity is used when creating a character and displaying a character to the user.</w:t>
+      </w:r>
+      <w:r>
+        <w:rPr>
+          <w:rFonts w:asciiTheme="majorHAnsi" w:hAnsiTheme="majorHAnsi"/>
+          <w:lang w:eastAsia="ko-KR"/>
+        </w:rPr>
+        <w:br/>
+        <w:t>When displaying, there are two different modes: Practice and Playback.</w:t>
+      </w:r>
+    </w:p>
+    <w:p>
+      <w:pPr>
+        <w:pStyle w:val="2"/>
+        <w:rPr>
+          <w:lang w:eastAsia="ko-KR"/>
+        </w:rPr>
+      </w:pPr>
+      <w:r>
+        <w:t>Fig. 3</w:t>
+      </w:r>
+      <w:r>
+        <w:rPr>
+          <w:rFonts w:hint="eastAsia"/>
+          <w:lang w:eastAsia="ko-KR"/>
+        </w:rPr>
+        <w:t>, Fig. 7</w:t>
+      </w:r>
+      <w:r>
+        <w:t xml:space="preserve"> TagActivity</w:t>
+      </w:r>
+    </w:p>
+    <w:p>
+      <w:pPr>
+        <w:rPr>
+          <w:rFonts w:asciiTheme="majorHAnsi" w:hAnsiTheme="majorHAnsi"/>
+          <w:lang w:eastAsia="ko-KR"/>
+        </w:rPr>
+      </w:pPr>
+      <w:r>
+        <w:rPr>
+          <w:rFonts w:asciiTheme="majorHAnsi" w:hAnsiTheme="majorHAnsi"/>
+          <w:lang w:eastAsia="ko-KR"/>
+        </w:rPr>
+        <w:t>This activity displays key-value pairs and tags of the selected LessonItem which has three different types: CHARACTER, WORD, and LESSON.</w:t>
+      </w:r>
+      <w:r>
+        <w:rPr>
+          <w:rFonts w:asciiTheme="majorHAnsi" w:hAnsiTheme="majorHAnsi"/>
+          <w:lang w:eastAsia="ko-KR"/>
+        </w:rPr>
+        <w:t xml:space="preserve"> The user also can add/edit/delete key-value pairs and tags.</w:t>
+      </w:r>
+    </w:p>
+    <w:p>
+      <w:pPr>
+        <w:pStyle w:val="2"/>
+        <w:rPr>
+          <w:lang w:eastAsia="ko-KR"/>
+        </w:rPr>
+      </w:pPr>
+      <w:r>
+        <w:rPr>
+          <w:lang w:eastAsia="ko-KR"/>
+        </w:rPr>
+        <w:t>F</w:t>
+      </w:r>
+      <w:r>
+        <w:t>ig. 4 BrowseCharactersActivity</w:t>
+      </w:r>
+    </w:p>
+    <w:p>
+      <w:pPr>
+        <w:rPr>
+          <w:rFonts w:asciiTheme="majorHAnsi" w:hAnsiTheme="majorHAnsi"/>
+          <w:lang w:eastAsia="ko-KR"/>
+        </w:rPr>
+      </w:pPr>
+      <w:r>
+        <w:rPr>
+          <w:rFonts w:asciiTheme="majorHAnsi" w:hAnsiTheme="majorHAnsi"/>
+          <w:lang w:eastAsia="ko-KR"/>
+        </w:rPr>
+        <w:t>This activity displays saved characters and has a filtering feature.</w:t>
+      </w:r>
+    </w:p>
+    <w:p>
+      <w:pPr>
+        <w:pStyle w:val="2"/>
+        <w:rPr>
+          <w:lang w:eastAsia="ko-KR"/>
+        </w:rPr>
+      </w:pPr>
+      <w:r>
+        <w:t>Fig. 6 CreateWordActivity</w:t>
+      </w:r>
+    </w:p>
+    <w:p>
+      <w:pPr>
+        <w:rPr>
+          <w:rFonts w:asciiTheme="majorHAnsi" w:hAnsiTheme="majorHAnsi"/>
+          <w:lang w:eastAsia="ko-KR"/>
+        </w:rPr>
+      </w:pPr>
+      <w:r>
+        <w:rPr>
+          <w:rFonts w:asciiTheme="majorHAnsi" w:hAnsiTheme="majorHAnsi"/>
+          <w:lang w:eastAsia="ko-KR"/>
+        </w:rPr>
+        <w:t>This activity displays saved characters and lets the user select them to create a word.</w:t>
+      </w:r>
+    </w:p>
+    <w:p>
+      <w:pPr>
+        <w:pStyle w:val="2"/>
+        <w:rPr>
+          <w:lang w:eastAsia="ko-KR"/>
+        </w:rPr>
+      </w:pPr>
+      <w:r>
+        <w:t>Fig. 8 BrowseWordsActivity</w:t>
+      </w:r>
+    </w:p>
+    <w:p>
+      <w:pPr>
+        <w:rPr>
+          <w:rFonts w:asciiTheme="majorHAnsi" w:hAnsiTheme="majorHAnsi"/>
+          <w:lang w:eastAsia="ko-KR"/>
+        </w:rPr>
+      </w:pPr>
+      <w:r>
+        <w:rPr>
+          <w:rFonts w:asciiTheme="majorHAnsi" w:hAnsiTheme="majorHAnsi"/>
+          <w:lang w:eastAsia="ko-KR"/>
+        </w:rPr>
+        <w:t>This activity displays saved words and has a filtering feature.</w:t>
+      </w:r>
+    </w:p>
+    <w:p>
+      <w:pPr>
+        <w:rPr>
+          <w:rFonts w:hint="eastAsia"/>
+          <w:lang w:eastAsia="ko-KR"/>
+        </w:rPr>
+      </w:pPr>
     </w:p>
     <w:sectPr>
       <w:pgSz w:w="12240" w:h="15840"/>
@@ -1129,11 +1793,11 @@
 </file>
 
 <file path=word/styles.xml><?xml version="1.0" encoding="utf-8"?>
-<w:styles xmlns:r="http://schemas.openxmlformats.org/officeDocument/2006/relationships" xmlns:w="http://schemas.openxmlformats.org/wordprocessingml/2006/main">
+<w:styles xmlns:mc="http://schemas.openxmlformats.org/markup-compatibility/2006" xmlns:r="http://schemas.openxmlformats.org/officeDocument/2006/relationships" xmlns:w="http://schemas.openxmlformats.org/wordprocessingml/2006/main" xmlns:w14="http://schemas.microsoft.com/office/word/2010/wordml" mc:Ignorable="w14">
   <w:docDefaults>
     <w:rPrDefault>
       <w:rPr>
-        <w:rFonts w:asciiTheme="minorHAnsi" w:eastAsiaTheme="minorHAnsi" w:hAnsiTheme="minorHAnsi" w:cstheme="minorBidi"/>
+        <w:rFonts w:asciiTheme="minorHAnsi" w:eastAsiaTheme="minorEastAsia" w:hAnsiTheme="minorHAnsi" w:cstheme="minorBidi"/>
         <w:sz w:val="22"/>
         <w:szCs w:val="22"/>
         <w:lang w:val="en-US" w:eastAsia="en-US" w:bidi="ar-SA"/>
@@ -1284,16 +1948,16 @@
     <w:lsdException w:name="Bibliography" w:uiPriority="37"/>
     <w:lsdException w:name="TOC Heading" w:uiPriority="39" w:qFormat="1"/>
   </w:latentStyles>
-  <w:style w:type="paragraph" w:default="1" w:styleId="Normal">
+  <w:style w:type="paragraph" w:default="1" w:styleId="a">
     <w:name w:val="Normal"/>
     <w:qFormat/>
     <w:rsid w:val="006A1168"/>
   </w:style>
-  <w:style w:type="paragraph" w:styleId="Heading1">
+  <w:style w:type="paragraph" w:styleId="1">
     <w:name w:val="heading 1"/>
-    <w:basedOn w:val="Normal"/>
-    <w:next w:val="Normal"/>
-    <w:link w:val="Heading1Char"/>
+    <w:basedOn w:val="a"/>
+    <w:next w:val="a"/>
+    <w:link w:val="1Char"/>
     <w:uiPriority w:val="9"/>
     <w:qFormat/>
     <w:rsid w:val="00B71B6A"/>
@@ -1312,11 +1976,11 @@
       <w:szCs w:val="28"/>
     </w:rPr>
   </w:style>
-  <w:style w:type="paragraph" w:styleId="Heading2">
+  <w:style w:type="paragraph" w:styleId="2">
     <w:name w:val="heading 2"/>
-    <w:basedOn w:val="Normal"/>
-    <w:next w:val="Normal"/>
-    <w:link w:val="Heading2Char"/>
+    <w:basedOn w:val="a"/>
+    <w:next w:val="a"/>
+    <w:link w:val="2Char"/>
     <w:uiPriority w:val="9"/>
     <w:unhideWhenUsed/>
     <w:qFormat/>
@@ -1336,18 +2000,17 @@
       <w:szCs w:val="26"/>
     </w:rPr>
   </w:style>
-  <w:style w:type="character" w:default="1" w:styleId="DefaultParagraphFont">
+  <w:style w:type="character" w:default="1" w:styleId="a0">
     <w:name w:val="Default Paragraph Font"/>
     <w:uiPriority w:val="1"/>
     <w:semiHidden/>
     <w:unhideWhenUsed/>
   </w:style>
-  <w:style w:type="table" w:default="1" w:styleId="TableNormal">
+  <w:style w:type="table" w:default="1" w:styleId="a1">
     <w:name w:val="Normal Table"/>
     <w:uiPriority w:val="99"/>
     <w:semiHidden/>
     <w:unhideWhenUsed/>
-    <w:qFormat/>
     <w:tblPr>
       <w:tblInd w:w="0" w:type="dxa"/>
       <w:tblCellMar>
@@ -1358,17 +2021,17 @@
       </w:tblCellMar>
     </w:tblPr>
   </w:style>
-  <w:style w:type="numbering" w:default="1" w:styleId="NoList">
+  <w:style w:type="numbering" w:default="1" w:styleId="a2">
     <w:name w:val="No List"/>
     <w:uiPriority w:val="99"/>
     <w:semiHidden/>
     <w:unhideWhenUsed/>
   </w:style>
-  <w:style w:type="paragraph" w:styleId="Title">
+  <w:style w:type="paragraph" w:styleId="a3">
     <w:name w:val="Title"/>
-    <w:basedOn w:val="Normal"/>
-    <w:next w:val="Normal"/>
-    <w:link w:val="TitleChar"/>
+    <w:basedOn w:val="a"/>
+    <w:next w:val="a"/>
+    <w:link w:val="Char"/>
     <w:uiPriority w:val="10"/>
     <w:qFormat/>
     <w:rsid w:val="005F4330"/>
@@ -1388,10 +2051,10 @@
       <w:szCs w:val="52"/>
     </w:rPr>
   </w:style>
-  <w:style w:type="character" w:customStyle="1" w:styleId="TitleChar">
-    <w:name w:val="Title Char"/>
-    <w:basedOn w:val="DefaultParagraphFont"/>
-    <w:link w:val="Title"/>
+  <w:style w:type="character" w:customStyle="1" w:styleId="Char">
+    <w:name w:val="제목 Char"/>
+    <w:basedOn w:val="a0"/>
+    <w:link w:val="a3"/>
     <w:uiPriority w:val="10"/>
     <w:rsid w:val="005F4330"/>
     <w:rPr>
@@ -1403,11 +2066,11 @@
       <w:szCs w:val="52"/>
     </w:rPr>
   </w:style>
-  <w:style w:type="paragraph" w:styleId="Subtitle">
+  <w:style w:type="paragraph" w:styleId="a4">
     <w:name w:val="Subtitle"/>
-    <w:basedOn w:val="Normal"/>
-    <w:next w:val="Normal"/>
-    <w:link w:val="SubtitleChar"/>
+    <w:basedOn w:val="a"/>
+    <w:next w:val="a"/>
+    <w:link w:val="Char0"/>
     <w:uiPriority w:val="11"/>
     <w:qFormat/>
     <w:rsid w:val="005F4330"/>
@@ -1426,10 +2089,10 @@
       <w:szCs w:val="24"/>
     </w:rPr>
   </w:style>
-  <w:style w:type="character" w:customStyle="1" w:styleId="SubtitleChar">
-    <w:name w:val="Subtitle Char"/>
-    <w:basedOn w:val="DefaultParagraphFont"/>
-    <w:link w:val="Subtitle"/>
+  <w:style w:type="character" w:customStyle="1" w:styleId="Char0">
+    <w:name w:val="부제 Char"/>
+    <w:basedOn w:val="a0"/>
+    <w:link w:val="a4"/>
     <w:uiPriority w:val="11"/>
     <w:rsid w:val="005F4330"/>
     <w:rPr>
@@ -1442,10 +2105,10 @@
       <w:szCs w:val="24"/>
     </w:rPr>
   </w:style>
-  <w:style w:type="character" w:customStyle="1" w:styleId="Heading1Char">
-    <w:name w:val="Heading 1 Char"/>
-    <w:basedOn w:val="DefaultParagraphFont"/>
-    <w:link w:val="Heading1"/>
+  <w:style w:type="character" w:customStyle="1" w:styleId="1Char">
+    <w:name w:val="제목 1 Char"/>
+    <w:basedOn w:val="a0"/>
+    <w:link w:val="1"/>
     <w:uiPriority w:val="9"/>
     <w:rsid w:val="00B71B6A"/>
     <w:rPr>
@@ -1457,10 +2120,10 @@
       <w:szCs w:val="28"/>
     </w:rPr>
   </w:style>
-  <w:style w:type="paragraph" w:styleId="BalloonText">
+  <w:style w:type="paragraph" w:styleId="a5">
     <w:name w:val="Balloon Text"/>
-    <w:basedOn w:val="Normal"/>
-    <w:link w:val="BalloonTextChar"/>
+    <w:basedOn w:val="a"/>
+    <w:link w:val="Char1"/>
     <w:uiPriority w:val="99"/>
     <w:semiHidden/>
     <w:unhideWhenUsed/>
@@ -1474,10 +2137,10 @@
       <w:szCs w:val="16"/>
     </w:rPr>
   </w:style>
-  <w:style w:type="character" w:customStyle="1" w:styleId="BalloonTextChar">
-    <w:name w:val="Balloon Text Char"/>
-    <w:basedOn w:val="DefaultParagraphFont"/>
-    <w:link w:val="BalloonText"/>
+  <w:style w:type="character" w:customStyle="1" w:styleId="Char1">
+    <w:name w:val="풍선 도움말 텍스트 Char"/>
+    <w:basedOn w:val="a0"/>
+    <w:link w:val="a5"/>
     <w:uiPriority w:val="99"/>
     <w:semiHidden/>
     <w:rsid w:val="00B71B6A"/>
@@ -1487,10 +2150,10 @@
       <w:szCs w:val="16"/>
     </w:rPr>
   </w:style>
-  <w:style w:type="character" w:customStyle="1" w:styleId="Heading2Char">
-    <w:name w:val="Heading 2 Char"/>
-    <w:basedOn w:val="DefaultParagraphFont"/>
-    <w:link w:val="Heading2"/>
+  <w:style w:type="character" w:customStyle="1" w:styleId="2Char">
+    <w:name w:val="제목 2 Char"/>
+    <w:basedOn w:val="a0"/>
+    <w:link w:val="2"/>
     <w:uiPriority w:val="9"/>
     <w:rsid w:val="00B71B6A"/>
     <w:rPr>
@@ -1502,10 +2165,10 @@
       <w:szCs w:val="26"/>
     </w:rPr>
   </w:style>
-  <w:style w:type="paragraph" w:styleId="Caption">
+  <w:style w:type="paragraph" w:styleId="a6">
     <w:name w:val="caption"/>
-    <w:basedOn w:val="Normal"/>
-    <w:next w:val="Normal"/>
+    <w:basedOn w:val="a"/>
+    <w:next w:val="a"/>
     <w:uiPriority w:val="35"/>
     <w:unhideWhenUsed/>
     <w:qFormat/>
@@ -1520,6 +2183,203 @@
       <w:sz w:val="18"/>
       <w:szCs w:val="18"/>
     </w:rPr>
+  </w:style>
+</w:styles>
+</file>
+
+<file path=word/stylesWithEffects.xml><?xml version="1.0" encoding="utf-8"?>
+<w:styles xmlns:wpc="http://schemas.microsoft.com/office/word/2010/wordprocessingCanvas" xmlns:mc="http://schemas.openxmlformats.org/markup-compatibility/2006" xmlns:o="urn:schemas-microsoft-com:office:office" xmlns:r="http://schemas.openxmlformats.org/officeDocument/2006/relationships" xmlns:m="http://schemas.openxmlformats.org/officeDocument/2006/math" xmlns:v="urn:schemas-microsoft-com:vml" xmlns:wp14="http://schemas.microsoft.com/office/word/2010/wordprocessingDrawing" xmlns:wp="http://schemas.openxmlformats.org/drawingml/2006/wordprocessingDrawing" xmlns:w10="urn:schemas-microsoft-com:office:word" xmlns:w="http://schemas.openxmlformats.org/wordprocessingml/2006/main" xmlns:w14="http://schemas.microsoft.com/office/word/2010/wordml" xmlns:wpg="http://schemas.microsoft.com/office/word/2010/wordprocessingGroup" xmlns:wpi="http://schemas.microsoft.com/office/word/2010/wordprocessingInk" xmlns:wne="http://schemas.microsoft.com/office/word/2006/wordml" xmlns:wps="http://schemas.microsoft.com/office/word/2010/wordprocessingShape" mc:Ignorable="w14 wp14">
+  <w:docDefaults>
+    <w:rPrDefault>
+      <w:rPr>
+        <w:rFonts w:asciiTheme="minorHAnsi" w:eastAsiaTheme="minorEastAsia" w:hAnsiTheme="minorHAnsi" w:cstheme="minorBidi"/>
+        <w:kern w:val="2"/>
+        <w:szCs w:val="22"/>
+        <w:lang w:val="en-US" w:eastAsia="ko-KR" w:bidi="ar-SA"/>
+      </w:rPr>
+    </w:rPrDefault>
+    <w:pPrDefault>
+      <w:pPr>
+        <w:spacing w:after="200" w:line="276" w:lineRule="auto"/>
+        <w:jc w:val="both"/>
+      </w:pPr>
+    </w:pPrDefault>
+  </w:docDefaults>
+  <w:latentStyles w:defLockedState="0" w:defUIPriority="99" w:defSemiHidden="1" w:defUnhideWhenUsed="1" w:defQFormat="0" w:count="267">
+    <w:lsdException w:name="Normal" w:semiHidden="0" w:uiPriority="0" w:unhideWhenUsed="0" w:qFormat="1"/>
+    <w:lsdException w:name="heading 1" w:semiHidden="0" w:uiPriority="9" w:unhideWhenUsed="0" w:qFormat="1"/>
+    <w:lsdException w:name="heading 2" w:uiPriority="9" w:qFormat="1"/>
+    <w:lsdException w:name="heading 3" w:uiPriority="9" w:qFormat="1"/>
+    <w:lsdException w:name="heading 4" w:uiPriority="9" w:qFormat="1"/>
+    <w:lsdException w:name="heading 5" w:uiPriority="9" w:qFormat="1"/>
+    <w:lsdException w:name="heading 6" w:uiPriority="9" w:qFormat="1"/>
+    <w:lsdException w:name="heading 7" w:uiPriority="9" w:qFormat="1"/>
+    <w:lsdException w:name="heading 8" w:uiPriority="9" w:qFormat="1"/>
+    <w:lsdException w:name="heading 9" w:uiPriority="9" w:qFormat="1"/>
+    <w:lsdException w:name="toc 1" w:uiPriority="39"/>
+    <w:lsdException w:name="toc 2" w:uiPriority="39"/>
+    <w:lsdException w:name="toc 3" w:uiPriority="39"/>
+    <w:lsdException w:name="toc 4" w:uiPriority="39"/>
+    <w:lsdException w:name="toc 5" w:uiPriority="39"/>
+    <w:lsdException w:name="toc 6" w:uiPriority="39"/>
+    <w:lsdException w:name="toc 7" w:uiPriority="39"/>
+    <w:lsdException w:name="toc 8" w:uiPriority="39"/>
+    <w:lsdException w:name="toc 9" w:uiPriority="39"/>
+    <w:lsdException w:name="caption" w:uiPriority="35" w:qFormat="1"/>
+    <w:lsdException w:name="Title" w:semiHidden="0" w:uiPriority="10" w:unhideWhenUsed="0" w:qFormat="1"/>
+    <w:lsdException w:name="Default Paragraph Font" w:uiPriority="1"/>
+    <w:lsdException w:name="Subtitle" w:semiHidden="0" w:uiPriority="11" w:unhideWhenUsed="0" w:qFormat="1"/>
+    <w:lsdException w:name="Strong" w:semiHidden="0" w:uiPriority="22" w:unhideWhenUsed="0" w:qFormat="1"/>
+    <w:lsdException w:name="Emphasis" w:semiHidden="0" w:uiPriority="20" w:unhideWhenUsed="0" w:qFormat="1"/>
+    <w:lsdException w:name="Table Grid" w:semiHidden="0" w:uiPriority="59" w:unhideWhenUsed="0"/>
+    <w:lsdException w:name="Placeholder Text" w:unhideWhenUsed="0"/>
+    <w:lsdException w:name="No Spacing" w:semiHidden="0" w:uiPriority="1" w:unhideWhenUsed="0" w:qFormat="1"/>
+    <w:lsdException w:name="Light Shading" w:semiHidden="0" w:uiPriority="60" w:unhideWhenUsed="0"/>
+    <w:lsdException w:name="Light List" w:semiHidden="0" w:uiPriority="61" w:unhideWhenUsed="0"/>
+    <w:lsdException w:name="Light Grid" w:semiHidden="0" w:uiPriority="62" w:unhideWhenUsed="0"/>
+    <w:lsdException w:name="Medium Shading 1" w:semiHidden="0" w:uiPriority="63" w:unhideWhenUsed="0"/>
+    <w:lsdException w:name="Medium Shading 2" w:semiHidden="0" w:uiPriority="64" w:unhideWhenUsed="0"/>
+    <w:lsdException w:name="Medium List 1" w:semiHidden="0" w:uiPriority="65" w:unhideWhenUsed="0"/>
+    <w:lsdException w:name="Medium List 2" w:semiHidden="0" w:uiPriority="66" w:unhideWhenUsed="0"/>
+    <w:lsdException w:name="Medium Grid 1" w:semiHidden="0" w:uiPriority="67" w:unhideWhenUsed="0"/>
+    <w:lsdException w:name="Medium Grid 2" w:semiHidden="0" w:uiPriority="68" w:unhideWhenUsed="0"/>
+    <w:lsdException w:name="Medium Grid 3" w:semiHidden="0" w:uiPriority="69" w:unhideWhenUsed="0"/>
+    <w:lsdException w:name="Dark List" w:semiHidden="0" w:uiPriority="70" w:unhideWhenUsed="0"/>
+    <w:lsdException w:name="Colorful Shading" w:semiHidden="0" w:uiPriority="71" w:unhideWhenUsed="0"/>
+    <w:lsdException w:name="Colorful List" w:semiHidden="0" w:uiPriority="72" w:unhideWhenUsed="0"/>
+    <w:lsdException w:name="Colorful Grid" w:semiHidden="0" w:uiPriority="73" w:unhideWhenUsed="0"/>
+    <w:lsdException w:name="Light Shading Accent 1" w:semiHidden="0" w:uiPriority="60" w:unhideWhenUsed="0"/>
+    <w:lsdException w:name="Light List Accent 1" w:semiHidden="0" w:uiPriority="61" w:unhideWhenUsed="0"/>
+    <w:lsdException w:name="Light Grid Accent 1" w:semiHidden="0" w:uiPriority="62" w:unhideWhenUsed="0"/>
+    <w:lsdException w:name="Medium Shading 1 Accent 1" w:semiHidden="0" w:uiPriority="63" w:unhideWhenUsed="0"/>
+    <w:lsdException w:name="Medium Shading 2 Accent 1" w:semiHidden="0" w:uiPriority="64" w:unhideWhenUsed="0"/>
+    <w:lsdException w:name="Medium List 1 Accent 1" w:semiHidden="0" w:uiPriority="65" w:unhideWhenUsed="0"/>
+    <w:lsdException w:name="Revision" w:unhideWhenUsed="0"/>
+    <w:lsdException w:name="List Paragraph" w:semiHidden="0" w:uiPriority="34" w:unhideWhenUsed="0" w:qFormat="1"/>
+    <w:lsdException w:name="Quote" w:semiHidden="0" w:uiPriority="29" w:unhideWhenUsed="0" w:qFormat="1"/>
+    <w:lsdException w:name="Intense Quote" w:semiHidden="0" w:uiPriority="30" w:unhideWhenUsed="0" w:qFormat="1"/>
+    <w:lsdException w:name="Medium List 2 Accent 1" w:semiHidden="0" w:uiPriority="66" w:unhideWhenUsed="0"/>
+    <w:lsdException w:name="Medium Grid 1 Accent 1" w:semiHidden="0" w:uiPriority="67" w:unhideWhenUsed="0"/>
+    <w:lsdException w:name="Medium Grid 2 Accent 1" w:semiHidden="0" w:uiPriority="68" w:unhideWhenUsed="0"/>
+    <w:lsdException w:name="Medium Grid 3 Accent 1" w:semiHidden="0" w:uiPriority="69" w:unhideWhenUsed="0"/>
+    <w:lsdException w:name="Dark List Accent 1" w:semiHidden="0" w:uiPriority="70" w:unhideWhenUsed="0"/>
+    <w:lsdException w:name="Colorful Shading Accent 1" w:semiHidden="0" w:uiPriority="71" w:unhideWhenUsed="0"/>
+    <w:lsdException w:name="Colorful List Accent 1" w:semiHidden="0" w:uiPriority="72" w:unhideWhenUsed="0"/>
+    <w:lsdException w:name="Colorful Grid Accent 1" w:semiHidden="0" w:uiPriority="73" w:unhideWhenUsed="0"/>
+    <w:lsdException w:name="Light Shading Accent 2" w:semiHidden="0" w:uiPriority="60" w:unhideWhenUsed="0"/>
+    <w:lsdException w:name="Light List Accent 2" w:semiHidden="0" w:uiPriority="61" w:unhideWhenUsed="0"/>
+    <w:lsdException w:name="Light Grid Accent 2" w:semiHidden="0" w:uiPriority="62" w:unhideWhenUsed="0"/>
+    <w:lsdException w:name="Medium Shading 1 Accent 2" w:semiHidden="0" w:uiPriority="63" w:unhideWhenUsed="0"/>
+    <w:lsdException w:name="Medium Shading 2 Accent 2" w:semiHidden="0" w:uiPriority="64" w:unhideWhenUsed="0"/>
+    <w:lsdException w:name="Medium List 1 Accent 2" w:semiHidden="0" w:uiPriority="65" w:unhideWhenUsed="0"/>
+    <w:lsdException w:name="Medium List 2 Accent 2" w:semiHidden="0" w:uiPriority="66" w:unhideWhenUsed="0"/>
+    <w:lsdException w:name="Medium Grid 1 Accent 2" w:semiHidden="0" w:uiPriority="67" w:unhideWhenUsed="0"/>
+    <w:lsdException w:name="Medium Grid 2 Accent 2" w:semiHidden="0" w:uiPriority="68" w:unhideWhenUsed="0"/>
+    <w:lsdException w:name="Medium Grid 3 Accent 2" w:semiHidden="0" w:uiPriority="69" w:unhideWhenUsed="0"/>
+    <w:lsdException w:name="Dark List Accent 2" w:semiHidden="0" w:uiPriority="70" w:unhideWhenUsed="0"/>
+    <w:lsdException w:name="Colorful Shading Accent 2" w:semiHidden="0" w:uiPriority="71" w:unhideWhenUsed="0"/>
+    <w:lsdException w:name="Colorful List Accent 2" w:semiHidden="0" w:uiPriority="72" w:unhideWhenUsed="0"/>
+    <w:lsdException w:name="Colorful Grid Accent 2" w:semiHidden="0" w:uiPriority="73" w:unhideWhenUsed="0"/>
+    <w:lsdException w:name="Light Shading Accent 3" w:semiHidden="0" w:uiPriority="60" w:unhideWhenUsed="0"/>
+    <w:lsdException w:name="Light List Accent 3" w:semiHidden="0" w:uiPriority="61" w:unhideWhenUsed="0"/>
+    <w:lsdException w:name="Light Grid Accent 3" w:semiHidden="0" w:uiPriority="62" w:unhideWhenUsed="0"/>
+    <w:lsdException w:name="Medium Shading 1 Accent 3" w:semiHidden="0" w:uiPriority="63" w:unhideWhenUsed="0"/>
+    <w:lsdException w:name="Medium Shading 2 Accent 3" w:semiHidden="0" w:uiPriority="64" w:unhideWhenUsed="0"/>
+    <w:lsdException w:name="Medium List 1 Accent 3" w:semiHidden="0" w:uiPriority="65" w:unhideWhenUsed="0"/>
+    <w:lsdException w:name="Medium List 2 Accent 3" w:semiHidden="0" w:uiPriority="66" w:unhideWhenUsed="0"/>
+    <w:lsdException w:name="Medium Grid 1 Accent 3" w:semiHidden="0" w:uiPriority="67" w:unhideWhenUsed="0"/>
+    <w:lsdException w:name="Medium Grid 2 Accent 3" w:semiHidden="0" w:uiPriority="68" w:unhideWhenUsed="0"/>
+    <w:lsdException w:name="Medium Grid 3 Accent 3" w:semiHidden="0" w:uiPriority="69" w:unhideWhenUsed="0"/>
+    <w:lsdException w:name="Dark List Accent 3" w:semiHidden="0" w:uiPriority="70" w:unhideWhenUsed="0"/>
+    <w:lsdException w:name="Colorful Shading Accent 3" w:semiHidden="0" w:uiPriority="71" w:unhideWhenUsed="0"/>
+    <w:lsdException w:name="Colorful List Accent 3" w:semiHidden="0" w:uiPriority="72" w:unhideWhenUsed="0"/>
+    <w:lsdException w:name="Colorful Grid Accent 3" w:semiHidden="0" w:uiPriority="73" w:unhideWhenUsed="0"/>
+    <w:lsdException w:name="Light Shading Accent 4" w:semiHidden="0" w:uiPriority="60" w:unhideWhenUsed="0"/>
+    <w:lsdException w:name="Light List Accent 4" w:semiHidden="0" w:uiPriority="61" w:unhideWhenUsed="0"/>
+    <w:lsdException w:name="Light Grid Accent 4" w:semiHidden="0" w:uiPriority="62" w:unhideWhenUsed="0"/>
+    <w:lsdException w:name="Medium Shading 1 Accent 4" w:semiHidden="0" w:uiPriority="63" w:unhideWhenUsed="0"/>
+    <w:lsdException w:name="Medium Shading 2 Accent 4" w:semiHidden="0" w:uiPriority="64" w:unhideWhenUsed="0"/>
+    <w:lsdException w:name="Medium List 1 Accent 4" w:semiHidden="0" w:uiPriority="65" w:unhideWhenUsed="0"/>
+    <w:lsdException w:name="Medium List 2 Accent 4" w:semiHidden="0" w:uiPriority="66" w:unhideWhenUsed="0"/>
+    <w:lsdException w:name="Medium Grid 1 Accent 4" w:semiHidden="0" w:uiPriority="67" w:unhideWhenUsed="0"/>
+    <w:lsdException w:name="Medium Grid 2 Accent 4" w:semiHidden="0" w:uiPriority="68" w:unhideWhenUsed="0"/>
+    <w:lsdException w:name="Medium Grid 3 Accent 4" w:semiHidden="0" w:uiPriority="69" w:unhideWhenUsed="0"/>
+    <w:lsdException w:name="Dark List Accent 4" w:semiHidden="0" w:uiPriority="70" w:unhideWhenUsed="0"/>
+    <w:lsdException w:name="Colorful Shading Accent 4" w:semiHidden="0" w:uiPriority="71" w:unhideWhenUsed="0"/>
+    <w:lsdException w:name="Colorful List Accent 4" w:semiHidden="0" w:uiPriority="72" w:unhideWhenUsed="0"/>
+    <w:lsdException w:name="Colorful Grid Accent 4" w:semiHidden="0" w:uiPriority="73" w:unhideWhenUsed="0"/>
+    <w:lsdException w:name="Light Shading Accent 5" w:semiHidden="0" w:uiPriority="60" w:unhideWhenUsed="0"/>
+    <w:lsdException w:name="Light List Accent 5" w:semiHidden="0" w:uiPriority="61" w:unhideWhenUsed="0"/>
+    <w:lsdException w:name="Light Grid Accent 5" w:semiHidden="0" w:uiPriority="62" w:unhideWhenUsed="0"/>
+    <w:lsdException w:name="Medium Shading 1 Accent 5" w:semiHidden="0" w:uiPriority="63" w:unhideWhenUsed="0"/>
+    <w:lsdException w:name="Medium Shading 2 Accent 5" w:semiHidden="0" w:uiPriority="64" w:unhideWhenUsed="0"/>
+    <w:lsdException w:name="Medium List 1 Accent 5" w:semiHidden="0" w:uiPriority="65" w:unhideWhenUsed="0"/>
+    <w:lsdException w:name="Medium List 2 Accent 5" w:semiHidden="0" w:uiPriority="66" w:unhideWhenUsed="0"/>
+    <w:lsdException w:name="Medium Grid 1 Accent 5" w:semiHidden="0" w:uiPriority="67" w:unhideWhenUsed="0"/>
+    <w:lsdException w:name="Medium Grid 2 Accent 5" w:semiHidden="0" w:uiPriority="68" w:unhideWhenUsed="0"/>
+    <w:lsdException w:name="Medium Grid 3 Accent 5" w:semiHidden="0" w:uiPriority="69" w:unhideWhenUsed="0"/>
+    <w:lsdException w:name="Dark List Accent 5" w:semiHidden="0" w:uiPriority="70" w:unhideWhenUsed="0"/>
+    <w:lsdException w:name="Colorful Shading Accent 5" w:semiHidden="0" w:uiPriority="71" w:unhideWhenUsed="0"/>
+    <w:lsdException w:name="Colorful List Accent 5" w:semiHidden="0" w:uiPriority="72" w:unhideWhenUsed="0"/>
+    <w:lsdException w:name="Colorful Grid Accent 5" w:semiHidden="0" w:uiPriority="73" w:unhideWhenUsed="0"/>
+    <w:lsdException w:name="Light Shading Accent 6" w:semiHidden="0" w:uiPriority="60" w:unhideWhenUsed="0"/>
+    <w:lsdException w:name="Light List Accent 6" w:semiHidden="0" w:uiPriority="61" w:unhideWhenUsed="0"/>
+    <w:lsdException w:name="Light Grid Accent 6" w:semiHidden="0" w:uiPriority="62" w:unhideWhenUsed="0"/>
+    <w:lsdException w:name="Medium Shading 1 Accent 6" w:semiHidden="0" w:uiPriority="63" w:unhideWhenUsed="0"/>
+    <w:lsdException w:name="Medium Shading 2 Accent 6" w:semiHidden="0" w:uiPriority="64" w:unhideWhenUsed="0"/>
+    <w:lsdException w:name="Medium List 1 Accent 6" w:semiHidden="0" w:uiPriority="65" w:unhideWhenUsed="0"/>
+    <w:lsdException w:name="Medium List 2 Accent 6" w:semiHidden="0" w:uiPriority="66" w:unhideWhenUsed="0"/>
+    <w:lsdException w:name="Medium Grid 1 Accent 6" w:semiHidden="0" w:uiPriority="67" w:unhideWhenUsed="0"/>
+    <w:lsdException w:name="Medium Grid 2 Accent 6" w:semiHidden="0" w:uiPriority="68" w:unhideWhenUsed="0"/>
+    <w:lsdException w:name="Medium Grid 3 Accent 6" w:semiHidden="0" w:uiPriority="69" w:unhideWhenUsed="0"/>
+    <w:lsdException w:name="Dark List Accent 6" w:semiHidden="0" w:uiPriority="70" w:unhideWhenUsed="0"/>
+    <w:lsdException w:name="Colorful Shading Accent 6" w:semiHidden="0" w:uiPriority="71" w:unhideWhenUsed="0"/>
+    <w:lsdException w:name="Colorful List Accent 6" w:semiHidden="0" w:uiPriority="72" w:unhideWhenUsed="0"/>
+    <w:lsdException w:name="Colorful Grid Accent 6" w:semiHidden="0" w:uiPriority="73" w:unhideWhenUsed="0"/>
+    <w:lsdException w:name="Subtle Emphasis" w:semiHidden="0" w:uiPriority="19" w:unhideWhenUsed="0" w:qFormat="1"/>
+    <w:lsdException w:name="Intense Emphasis" w:semiHidden="0" w:uiPriority="21" w:unhideWhenUsed="0" w:qFormat="1"/>
+    <w:lsdException w:name="Subtle Reference" w:semiHidden="0" w:uiPriority="31" w:unhideWhenUsed="0" w:qFormat="1"/>
+    <w:lsdException w:name="Intense Reference" w:semiHidden="0" w:uiPriority="32" w:unhideWhenUsed="0" w:qFormat="1"/>
+    <w:lsdException w:name="Book Title" w:semiHidden="0" w:uiPriority="33" w:unhideWhenUsed="0" w:qFormat="1"/>
+    <w:lsdException w:name="Bibliography" w:uiPriority="37"/>
+    <w:lsdException w:name="TOC Heading" w:uiPriority="39" w:qFormat="1"/>
+  </w:latentStyles>
+  <w:style w:type="paragraph" w:default="1" w:styleId="a">
+    <w:name w:val="Normal"/>
+    <w:qFormat/>
+    <w:pPr>
+      <w:widowControl w:val="0"/>
+      <w:wordWrap w:val="0"/>
+      <w:autoSpaceDE w:val="0"/>
+      <w:autoSpaceDN w:val="0"/>
+    </w:pPr>
+  </w:style>
+  <w:style w:type="character" w:default="1" w:styleId="a0">
+    <w:name w:val="Default Paragraph Font"/>
+    <w:uiPriority w:val="1"/>
+    <w:semiHidden/>
+    <w:unhideWhenUsed/>
+  </w:style>
+  <w:style w:type="table" w:default="1" w:styleId="a1">
+    <w:name w:val="Normal Table"/>
+    <w:uiPriority w:val="99"/>
+    <w:semiHidden/>
+    <w:unhideWhenUsed/>
+    <w:tblPr>
+      <w:tblInd w:w="0" w:type="dxa"/>
+      <w:tblCellMar>
+        <w:top w:w="0" w:type="dxa"/>
+        <w:left w:w="108" w:type="dxa"/>
+        <w:bottom w:w="0" w:type="dxa"/>
+        <w:right w:w="108" w:type="dxa"/>
+      </w:tblCellMar>
+    </w:tblPr>
+  </w:style>
+  <w:style w:type="numbering" w:default="1" w:styleId="a2">
+    <w:name w:val="No List"/>
+    <w:uiPriority w:val="99"/>
+    <w:semiHidden/>
+    <w:unhideWhenUsed/>
   </w:style>
 </w:styles>
 </file>

</xml_diff>

<commit_message>
removed a commented out method, updated handoff doc to include helper classes
</commit_message>
<xml_diff>
--- a/cis573/Customer Handoff.docx
+++ b/cis573/Customer Handoff.docx
@@ -1,10 +1,10 @@
 
 <file path=word/document.xml><?xml version="1.0" encoding="utf-8"?>
-<w:document xmlns:wpc="http://schemas.microsoft.com/office/word/2010/wordprocessingCanvas" xmlns:mc="http://schemas.openxmlformats.org/markup-compatibility/2006" xmlns:o="urn:schemas-microsoft-com:office:office" xmlns:r="http://schemas.openxmlformats.org/officeDocument/2006/relationships" xmlns:m="http://schemas.openxmlformats.org/officeDocument/2006/math" xmlns:v="urn:schemas-microsoft-com:vml" xmlns:wp14="http://schemas.microsoft.com/office/word/2010/wordprocessingDrawing" xmlns:wp="http://schemas.openxmlformats.org/drawingml/2006/wordprocessingDrawing" xmlns:w10="urn:schemas-microsoft-com:office:word" xmlns:w="http://schemas.openxmlformats.org/wordprocessingml/2006/main" xmlns:w14="http://schemas.microsoft.com/office/word/2010/wordml" xmlns:wpg="http://schemas.microsoft.com/office/word/2010/wordprocessingGroup" xmlns:wpi="http://schemas.microsoft.com/office/word/2010/wordprocessingInk" xmlns:wne="http://schemas.microsoft.com/office/word/2006/wordml" xmlns:wps="http://schemas.microsoft.com/office/word/2010/wordprocessingShape" mc:Ignorable="w14 wp14">
+<w:document xmlns:ve="http://schemas.openxmlformats.org/markup-compatibility/2006" xmlns:o="urn:schemas-microsoft-com:office:office" xmlns:r="http://schemas.openxmlformats.org/officeDocument/2006/relationships" xmlns:m="http://schemas.openxmlformats.org/officeDocument/2006/math" xmlns:v="urn:schemas-microsoft-com:vml" xmlns:wp="http://schemas.openxmlformats.org/drawingml/2006/wordprocessingDrawing" xmlns:w10="urn:schemas-microsoft-com:office:word" xmlns:w="http://schemas.openxmlformats.org/wordprocessingml/2006/main" xmlns:wne="http://schemas.microsoft.com/office/word/2006/wordml">
   <w:body>
     <w:p>
       <w:pPr>
-        <w:pStyle w:val="a3"/>
+        <w:pStyle w:val="Title"/>
         <w:jc w:val="center"/>
       </w:pPr>
       <w:r>
@@ -13,16 +13,40 @@
     </w:p>
     <w:p>
       <w:pPr>
-        <w:pStyle w:val="a4"/>
+        <w:pStyle w:val="Subtitle"/>
         <w:jc w:val="center"/>
       </w:pPr>
       <w:r>
-        <w:t>Robert Li, Seunghoon Park, Hansong Peng, Angela Wu</w:t>
-      </w:r>
-    </w:p>
-    <w:p>
-      <w:pPr>
-        <w:pStyle w:val="1"/>
+        <w:t xml:space="preserve">Robert Li, </w:t>
+      </w:r>
+      <w:proofErr w:type="spellStart"/>
+      <w:r>
+        <w:t>Seunghoon</w:t>
+      </w:r>
+      <w:proofErr w:type="spellEnd"/>
+      <w:r>
+        <w:t xml:space="preserve"> Park, </w:t>
+      </w:r>
+      <w:proofErr w:type="spellStart"/>
+      <w:r>
+        <w:t>Hansong</w:t>
+      </w:r>
+      <w:proofErr w:type="spellEnd"/>
+      <w:r>
+        <w:t xml:space="preserve"> </w:t>
+      </w:r>
+      <w:proofErr w:type="spellStart"/>
+      <w:r>
+        <w:t>Peng</w:t>
+      </w:r>
+      <w:proofErr w:type="spellEnd"/>
+      <w:r>
+        <w:t>, Angela Wu</w:t>
+      </w:r>
+    </w:p>
+    <w:p>
+      <w:pPr>
+        <w:pStyle w:val="Heading1"/>
         <w:rPr>
           <w:sz w:val="40"/>
         </w:rPr>
@@ -36,7 +60,7 @@
     </w:p>
     <w:p>
       <w:pPr>
-        <w:pStyle w:val="2"/>
+        <w:pStyle w:val="Heading2"/>
       </w:pPr>
       <w:r>
         <w:t>Main Menu</w:t>
@@ -66,10 +90,10 @@
         <w:rPr>
           <w:rFonts w:asciiTheme="majorHAnsi" w:hAnsiTheme="majorHAnsi"/>
           <w:noProof/>
-          <w:lang w:eastAsia="ko-KR"/>
+          <w:lang w:eastAsia="zh-CN"/>
         </w:rPr>
         <w:drawing>
-          <wp:inline distT="0" distB="0" distL="0" distR="0" wp14:anchorId="04A3B11D" wp14:editId="16CE47B5">
+          <wp:inline distT="0" distB="0" distL="0" distR="0">
             <wp:extent cx="2743200" cy="4572000"/>
             <wp:effectExtent l="19050" t="0" r="0" b="0"/>
             <wp:docPr id="9" name="Picture 8" descr="main-menu-trace2win.png"/>
@@ -84,7 +108,7 @@
                     <pic:cNvPicPr/>
                   </pic:nvPicPr>
                   <pic:blipFill>
-                    <a:blip r:embed="rId5" cstate="print"/>
+                    <a:blip r:embed="rId4" cstate="print"/>
                     <a:stretch>
                       <a:fillRect/>
                     </a:stretch>
@@ -119,8 +143,16 @@
           <w:rFonts w:asciiTheme="majorHAnsi" w:hAnsiTheme="majorHAnsi"/>
         </w:rPr>
         <w:tab/>
-        <w:t>Fig. 1 MainMenuActivity</w:t>
-      </w:r>
+        <w:t xml:space="preserve">Fig. 1 </w:t>
+      </w:r>
+      <w:proofErr w:type="spellStart"/>
+      <w:r>
+        <w:rPr>
+          <w:rFonts w:asciiTheme="majorHAnsi" w:hAnsiTheme="majorHAnsi"/>
+        </w:rPr>
+        <w:t>MainMenuActivity</w:t>
+      </w:r>
+      <w:proofErr w:type="spellEnd"/>
     </w:p>
     <w:p>
       <w:pPr>
@@ -137,7 +169,7 @@
     </w:p>
     <w:p>
       <w:pPr>
-        <w:pStyle w:val="2"/>
+        <w:pStyle w:val="Heading2"/>
       </w:pPr>
       <w:r>
         <w:lastRenderedPageBreak/>
@@ -167,10 +199,10 @@
         <w:rPr>
           <w:rFonts w:asciiTheme="majorHAnsi" w:hAnsiTheme="majorHAnsi"/>
           <w:noProof/>
-          <w:lang w:eastAsia="ko-KR"/>
+          <w:lang w:eastAsia="zh-CN"/>
         </w:rPr>
         <w:drawing>
-          <wp:anchor distT="0" distB="0" distL="114300" distR="114300" simplePos="0" relativeHeight="251659264" behindDoc="0" locked="0" layoutInCell="1" allowOverlap="1" wp14:anchorId="02A197A4" wp14:editId="0C431A7D">
+          <wp:anchor distT="0" distB="0" distL="114300" distR="114300" simplePos="0" relativeHeight="251659264" behindDoc="0" locked="0" layoutInCell="1" allowOverlap="1">
             <wp:simplePos x="0" y="0"/>
             <wp:positionH relativeFrom="margin">
               <wp:align>right</wp:align>
@@ -193,7 +225,7 @@
                     <pic:cNvPicPr/>
                   </pic:nvPicPr>
                   <pic:blipFill>
-                    <a:blip r:embed="rId6" cstate="print"/>
+                    <a:blip r:embed="rId5" cstate="print"/>
                     <a:stretch>
                       <a:fillRect/>
                     </a:stretch>
@@ -217,10 +249,10 @@
         <w:rPr>
           <w:rFonts w:asciiTheme="majorHAnsi" w:hAnsiTheme="majorHAnsi"/>
           <w:noProof/>
-          <w:lang w:eastAsia="ko-KR"/>
+          <w:lang w:eastAsia="zh-CN"/>
         </w:rPr>
         <w:drawing>
-          <wp:anchor distT="0" distB="0" distL="114300" distR="114300" simplePos="0" relativeHeight="251658240" behindDoc="0" locked="0" layoutInCell="1" allowOverlap="1" wp14:anchorId="055BF1D3" wp14:editId="3358EFE7">
+          <wp:anchor distT="0" distB="0" distL="114300" distR="114300" simplePos="0" relativeHeight="251658240" behindDoc="0" locked="0" layoutInCell="1" allowOverlap="1">
             <wp:simplePos x="0" y="0"/>
             <wp:positionH relativeFrom="column">
               <wp:posOffset>19050</wp:posOffset>
@@ -243,7 +275,7 @@
                     <pic:cNvPicPr/>
                   </pic:nvPicPr>
                   <pic:blipFill>
-                    <a:blip r:embed="rId7" cstate="print"/>
+                    <a:blip r:embed="rId6" cstate="print"/>
                     <a:stretch>
                       <a:fillRect/>
                     </a:stretch>
@@ -283,15 +315,31 @@
         <w:rPr>
           <w:rFonts w:asciiTheme="majorHAnsi" w:hAnsiTheme="majorHAnsi"/>
         </w:rPr>
-        <w:t>Fig. 2 ViewCharacterActivity</w:t>
-      </w:r>
+        <w:t xml:space="preserve">Fig. 2 </w:t>
+      </w:r>
+      <w:proofErr w:type="spellStart"/>
+      <w:r>
+        <w:rPr>
+          <w:rFonts w:asciiTheme="majorHAnsi" w:hAnsiTheme="majorHAnsi"/>
+        </w:rPr>
+        <w:t>ViewCharacterActivity</w:t>
+      </w:r>
+      <w:proofErr w:type="spellEnd"/>
       <w:r>
         <w:rPr>
           <w:rFonts w:asciiTheme="majorHAnsi" w:hAnsiTheme="majorHAnsi"/>
         </w:rPr>
         <w:tab/>
-        <w:t>Fig. 3 TagActivity</w:t>
-      </w:r>
+        <w:t xml:space="preserve">Fig. 3 </w:t>
+      </w:r>
+      <w:proofErr w:type="spellStart"/>
+      <w:r>
+        <w:rPr>
+          <w:rFonts w:asciiTheme="majorHAnsi" w:hAnsiTheme="majorHAnsi"/>
+        </w:rPr>
+        <w:t>TagActivity</w:t>
+      </w:r>
+      <w:proofErr w:type="spellEnd"/>
     </w:p>
     <w:p>
       <w:pPr>
@@ -308,7 +356,7 @@
     </w:p>
     <w:p>
       <w:pPr>
-        <w:pStyle w:val="2"/>
+        <w:pStyle w:val="Heading2"/>
       </w:pPr>
       <w:r>
         <w:lastRenderedPageBreak/>
@@ -384,10 +432,10 @@
         <w:rPr>
           <w:rFonts w:asciiTheme="majorHAnsi" w:hAnsiTheme="majorHAnsi"/>
           <w:noProof/>
-          <w:lang w:eastAsia="ko-KR"/>
+          <w:lang w:eastAsia="zh-CN"/>
         </w:rPr>
         <w:drawing>
-          <wp:anchor distT="0" distB="0" distL="114300" distR="114300" simplePos="0" relativeHeight="251665408" behindDoc="0" locked="0" layoutInCell="1" allowOverlap="1" wp14:anchorId="75F84DB4" wp14:editId="51C9F511">
+          <wp:anchor distT="0" distB="0" distL="114300" distR="114300" simplePos="0" relativeHeight="251665408" behindDoc="0" locked="0" layoutInCell="1" allowOverlap="1">
             <wp:simplePos x="0" y="0"/>
             <wp:positionH relativeFrom="column">
               <wp:posOffset>19050</wp:posOffset>
@@ -410,7 +458,7 @@
                     <pic:cNvPicPr/>
                   </pic:nvPicPr>
                   <pic:blipFill>
-                    <a:blip r:embed="rId8" cstate="print"/>
+                    <a:blip r:embed="rId7" cstate="print"/>
                     <a:stretch>
                       <a:fillRect/>
                     </a:stretch>
@@ -434,10 +482,10 @@
         <w:rPr>
           <w:rFonts w:asciiTheme="majorHAnsi" w:hAnsiTheme="majorHAnsi"/>
           <w:noProof/>
-          <w:lang w:eastAsia="ko-KR"/>
+          <w:lang w:eastAsia="zh-CN"/>
         </w:rPr>
         <w:drawing>
-          <wp:anchor distT="0" distB="0" distL="114300" distR="114300" simplePos="0" relativeHeight="251664384" behindDoc="0" locked="0" layoutInCell="1" allowOverlap="1" wp14:anchorId="4BCB5E9F" wp14:editId="53F9E49C">
+          <wp:anchor distT="0" distB="0" distL="114300" distR="114300" simplePos="0" relativeHeight="251664384" behindDoc="0" locked="0" layoutInCell="1" allowOverlap="1">
             <wp:simplePos x="0" y="0"/>
             <wp:positionH relativeFrom="margin">
               <wp:align>right</wp:align>
@@ -460,7 +508,7 @@
                     <pic:cNvPicPr/>
                   </pic:nvPicPr>
                   <pic:blipFill>
-                    <a:blip r:embed="rId9" cstate="print"/>
+                    <a:blip r:embed="rId8" cstate="print"/>
                     <a:stretch>
                       <a:fillRect/>
                     </a:stretch>
@@ -484,15 +532,31 @@
         <w:rPr>
           <w:rFonts w:asciiTheme="majorHAnsi" w:hAnsiTheme="majorHAnsi"/>
         </w:rPr>
-        <w:t>Fig. 4 BrowseCharactersActivity</w:t>
-      </w:r>
+        <w:t xml:space="preserve">Fig. 4 </w:t>
+      </w:r>
+      <w:proofErr w:type="spellStart"/>
+      <w:r>
+        <w:rPr>
+          <w:rFonts w:asciiTheme="majorHAnsi" w:hAnsiTheme="majorHAnsi"/>
+        </w:rPr>
+        <w:t>BrowseCharactersActivity</w:t>
+      </w:r>
+      <w:proofErr w:type="spellEnd"/>
       <w:r>
         <w:rPr>
           <w:rFonts w:asciiTheme="majorHAnsi" w:hAnsiTheme="majorHAnsi"/>
         </w:rPr>
         <w:tab/>
-        <w:t>Fig. 5 ViewCharacterActivity</w:t>
-      </w:r>
+        <w:t xml:space="preserve">Fig. 5 </w:t>
+      </w:r>
+      <w:proofErr w:type="spellStart"/>
+      <w:r>
+        <w:rPr>
+          <w:rFonts w:asciiTheme="majorHAnsi" w:hAnsiTheme="majorHAnsi"/>
+        </w:rPr>
+        <w:t>ViewCharacterActivity</w:t>
+      </w:r>
+      <w:proofErr w:type="spellEnd"/>
     </w:p>
     <w:p>
       <w:pPr>
@@ -509,7 +573,7 @@
     </w:p>
     <w:p>
       <w:pPr>
-        <w:pStyle w:val="2"/>
+        <w:pStyle w:val="Heading2"/>
       </w:pPr>
       <w:r>
         <w:lastRenderedPageBreak/>
@@ -526,10 +590,10 @@
         <w:rPr>
           <w:rFonts w:asciiTheme="majorHAnsi" w:hAnsiTheme="majorHAnsi"/>
           <w:noProof/>
-          <w:lang w:eastAsia="ko-KR"/>
+          <w:lang w:eastAsia="zh-CN"/>
         </w:rPr>
         <w:drawing>
-          <wp:anchor distT="0" distB="0" distL="114300" distR="114300" simplePos="0" relativeHeight="251666432" behindDoc="0" locked="0" layoutInCell="1" allowOverlap="1" wp14:anchorId="34C40F43" wp14:editId="608A47F7">
+          <wp:anchor distT="0" distB="0" distL="114300" distR="114300" simplePos="0" relativeHeight="251666432" behindDoc="0" locked="0" layoutInCell="1" allowOverlap="1">
             <wp:simplePos x="0" y="0"/>
             <wp:positionH relativeFrom="margin">
               <wp:align>right</wp:align>
@@ -552,7 +616,7 @@
                     <pic:cNvPicPr/>
                   </pic:nvPicPr>
                   <pic:blipFill>
-                    <a:blip r:embed="rId10" cstate="print"/>
+                    <a:blip r:embed="rId9" cstate="print"/>
                     <a:stretch>
                       <a:fillRect/>
                     </a:stretch>
@@ -576,10 +640,10 @@
         <w:rPr>
           <w:rFonts w:asciiTheme="majorHAnsi" w:hAnsiTheme="majorHAnsi"/>
           <w:noProof/>
-          <w:lang w:eastAsia="ko-KR"/>
+          <w:lang w:eastAsia="zh-CN"/>
         </w:rPr>
         <w:drawing>
-          <wp:anchor distT="0" distB="0" distL="114300" distR="114300" simplePos="0" relativeHeight="251667456" behindDoc="0" locked="0" layoutInCell="1" allowOverlap="1" wp14:anchorId="33F7CBA3" wp14:editId="444BFE30">
+          <wp:anchor distT="0" distB="0" distL="114300" distR="114300" simplePos="0" relativeHeight="251667456" behindDoc="0" locked="0" layoutInCell="1" allowOverlap="1">
             <wp:simplePos x="0" y="0"/>
             <wp:positionH relativeFrom="column">
               <wp:posOffset>19050</wp:posOffset>
@@ -602,7 +666,7 @@
                     <pic:cNvPicPr/>
                   </pic:nvPicPr>
                   <pic:blipFill>
-                    <a:blip r:embed="rId11" cstate="print"/>
+                    <a:blip r:embed="rId10" cstate="print"/>
                     <a:stretch>
                       <a:fillRect/>
                     </a:stretch>
@@ -648,15 +712,31 @@
         <w:rPr>
           <w:rFonts w:asciiTheme="majorHAnsi" w:hAnsiTheme="majorHAnsi"/>
         </w:rPr>
-        <w:t>Fig. 6 CreateWordActivity</w:t>
-      </w:r>
+        <w:t xml:space="preserve">Fig. 6 </w:t>
+      </w:r>
+      <w:proofErr w:type="spellStart"/>
+      <w:r>
+        <w:rPr>
+          <w:rFonts w:asciiTheme="majorHAnsi" w:hAnsiTheme="majorHAnsi"/>
+        </w:rPr>
+        <w:t>CreateWordActivity</w:t>
+      </w:r>
+      <w:proofErr w:type="spellEnd"/>
       <w:r>
         <w:rPr>
           <w:rFonts w:asciiTheme="majorHAnsi" w:hAnsiTheme="majorHAnsi"/>
         </w:rPr>
         <w:tab/>
-        <w:t>Fig. 7 TagActivity</w:t>
-      </w:r>
+        <w:t xml:space="preserve">Fig. 7 </w:t>
+      </w:r>
+      <w:proofErr w:type="spellStart"/>
+      <w:r>
+        <w:rPr>
+          <w:rFonts w:asciiTheme="majorHAnsi" w:hAnsiTheme="majorHAnsi"/>
+        </w:rPr>
+        <w:t>TagActivity</w:t>
+      </w:r>
+      <w:proofErr w:type="spellEnd"/>
     </w:p>
     <w:p>
       <w:pPr>
@@ -673,7 +753,7 @@
     </w:p>
     <w:p>
       <w:pPr>
-        <w:pStyle w:val="2"/>
+        <w:pStyle w:val="Heading2"/>
       </w:pPr>
       <w:r>
         <w:lastRenderedPageBreak/>
@@ -703,10 +783,10 @@
         <w:rPr>
           <w:rFonts w:asciiTheme="majorHAnsi" w:hAnsiTheme="majorHAnsi"/>
           <w:noProof/>
-          <w:lang w:eastAsia="ko-KR"/>
+          <w:lang w:eastAsia="zh-CN"/>
         </w:rPr>
         <w:drawing>
-          <wp:anchor distT="0" distB="0" distL="114300" distR="114300" simplePos="0" relativeHeight="251668480" behindDoc="0" locked="0" layoutInCell="1" allowOverlap="1" wp14:anchorId="32634657" wp14:editId="258E3559">
+          <wp:anchor distT="0" distB="0" distL="114300" distR="114300" simplePos="0" relativeHeight="251668480" behindDoc="0" locked="0" layoutInCell="1" allowOverlap="1">
             <wp:simplePos x="0" y="0"/>
             <wp:positionH relativeFrom="margin">
               <wp:align>right</wp:align>
@@ -729,7 +809,7 @@
                     <pic:cNvPicPr/>
                   </pic:nvPicPr>
                   <pic:blipFill>
-                    <a:blip r:embed="rId12" cstate="print"/>
+                    <a:blip r:embed="rId11" cstate="print"/>
                     <a:stretch>
                       <a:fillRect/>
                     </a:stretch>
@@ -753,10 +833,10 @@
         <w:rPr>
           <w:rFonts w:asciiTheme="majorHAnsi" w:hAnsiTheme="majorHAnsi"/>
           <w:noProof/>
-          <w:lang w:eastAsia="ko-KR"/>
+          <w:lang w:eastAsia="zh-CN"/>
         </w:rPr>
         <w:drawing>
-          <wp:anchor distT="0" distB="0" distL="114300" distR="114300" simplePos="0" relativeHeight="251669504" behindDoc="0" locked="0" layoutInCell="1" allowOverlap="1" wp14:anchorId="5BA16495" wp14:editId="599C8C62">
+          <wp:anchor distT="0" distB="0" distL="114300" distR="114300" simplePos="0" relativeHeight="251669504" behindDoc="0" locked="0" layoutInCell="1" allowOverlap="1">
             <wp:simplePos x="0" y="0"/>
             <wp:positionH relativeFrom="column">
               <wp:posOffset>19050</wp:posOffset>
@@ -779,7 +859,7 @@
                     <pic:cNvPicPr/>
                   </pic:nvPicPr>
                   <pic:blipFill>
-                    <a:blip r:embed="rId13" cstate="print"/>
+                    <a:blip r:embed="rId12" cstate="print"/>
                     <a:stretch>
                       <a:fillRect/>
                     </a:stretch>
@@ -819,15 +899,31 @@
         <w:rPr>
           <w:rFonts w:asciiTheme="majorHAnsi" w:hAnsiTheme="majorHAnsi"/>
         </w:rPr>
-        <w:t>Fig. 8 BrowseWordsActivity</w:t>
-      </w:r>
+        <w:t xml:space="preserve">Fig. 8 </w:t>
+      </w:r>
+      <w:proofErr w:type="spellStart"/>
+      <w:r>
+        <w:rPr>
+          <w:rFonts w:asciiTheme="majorHAnsi" w:hAnsiTheme="majorHAnsi"/>
+        </w:rPr>
+        <w:t>BrowseWordsActivity</w:t>
+      </w:r>
+      <w:proofErr w:type="spellEnd"/>
       <w:r>
         <w:rPr>
           <w:rFonts w:asciiTheme="majorHAnsi" w:hAnsiTheme="majorHAnsi"/>
         </w:rPr>
         <w:tab/>
-        <w:t>Fig. 9 PhrasePracticeActivity</w:t>
-      </w:r>
+        <w:t xml:space="preserve">Fig. 9 </w:t>
+      </w:r>
+      <w:proofErr w:type="spellStart"/>
+      <w:r>
+        <w:rPr>
+          <w:rFonts w:asciiTheme="majorHAnsi" w:hAnsiTheme="majorHAnsi"/>
+        </w:rPr>
+        <w:t>PhrasePracticeActivity</w:t>
+      </w:r>
+      <w:proofErr w:type="spellEnd"/>
     </w:p>
     <w:p>
       <w:pPr>
@@ -844,7 +940,7 @@
     </w:p>
     <w:p>
       <w:pPr>
-        <w:pStyle w:val="2"/>
+        <w:pStyle w:val="Heading2"/>
       </w:pPr>
       <w:r>
         <w:lastRenderedPageBreak/>
@@ -874,10 +970,10 @@
         <w:rPr>
           <w:rFonts w:asciiTheme="majorHAnsi" w:hAnsiTheme="majorHAnsi"/>
           <w:noProof/>
-          <w:lang w:eastAsia="ko-KR"/>
+          <w:lang w:eastAsia="zh-CN"/>
         </w:rPr>
         <w:drawing>
-          <wp:anchor distT="0" distB="0" distL="114300" distR="114300" simplePos="0" relativeHeight="251670528" behindDoc="0" locked="0" layoutInCell="1" allowOverlap="1" wp14:anchorId="65C266CA" wp14:editId="6DEE2F64">
+          <wp:anchor distT="0" distB="0" distL="114300" distR="114300" simplePos="0" relativeHeight="251670528" behindDoc="0" locked="0" layoutInCell="1" allowOverlap="1">
             <wp:simplePos x="0" y="0"/>
             <wp:positionH relativeFrom="margin">
               <wp:align>center</wp:align>
@@ -900,7 +996,7 @@
                     <pic:cNvPicPr/>
                   </pic:nvPicPr>
                   <pic:blipFill>
-                    <a:blip r:embed="rId14" cstate="print"/>
+                    <a:blip r:embed="rId13" cstate="print"/>
                     <a:stretch>
                       <a:fillRect/>
                     </a:stretch>
@@ -1033,8 +1129,16 @@
           <w:rFonts w:asciiTheme="majorHAnsi" w:hAnsiTheme="majorHAnsi"/>
         </w:rPr>
         <w:tab/>
-        <w:t>Fig. 10 BrowseLessonsActivity</w:t>
-      </w:r>
+        <w:t xml:space="preserve">Fig. 10 </w:t>
+      </w:r>
+      <w:proofErr w:type="spellStart"/>
+      <w:r>
+        <w:rPr>
+          <w:rFonts w:asciiTheme="majorHAnsi" w:hAnsiTheme="majorHAnsi"/>
+        </w:rPr>
+        <w:t>BrowseLessonsActivity</w:t>
+      </w:r>
+      <w:proofErr w:type="spellEnd"/>
     </w:p>
     <w:p>
       <w:pPr>
@@ -1051,7 +1155,7 @@
     </w:p>
     <w:p>
       <w:pPr>
-        <w:pStyle w:val="2"/>
+        <w:pStyle w:val="Heading2"/>
       </w:pPr>
       <w:r>
         <w:lastRenderedPageBreak/>
@@ -1074,13 +1178,27 @@
         <w:rPr>
           <w:rFonts w:asciiTheme="majorHAnsi" w:hAnsiTheme="majorHAnsi"/>
         </w:rPr>
-        <w:t>Export T</w:t>
-      </w:r>
-      <w:r>
-        <w:rPr>
-          <w:rFonts w:asciiTheme="majorHAnsi" w:hAnsiTheme="majorHAnsi"/>
-        </w:rPr>
-        <w:t xml:space="preserve">o File” from the main menu, which brings up the export screen (fig. 11). Select the items you would like to export. Note that “All Characters” will export every character that’s currently on the app. When you’re done, click the export button to create a new </w:t>
+        <w:t xml:space="preserve">Export </w:t>
+      </w:r>
+      <w:proofErr w:type="gramStart"/>
+      <w:r>
+        <w:rPr>
+          <w:rFonts w:asciiTheme="majorHAnsi" w:hAnsiTheme="majorHAnsi"/>
+        </w:rPr>
+        <w:t>T</w:t>
+      </w:r>
+      <w:r>
+        <w:rPr>
+          <w:rFonts w:asciiTheme="majorHAnsi" w:hAnsiTheme="majorHAnsi"/>
+        </w:rPr>
+        <w:t>o</w:t>
+      </w:r>
+      <w:proofErr w:type="gramEnd"/>
+      <w:r>
+        <w:rPr>
+          <w:rFonts w:asciiTheme="majorHAnsi" w:hAnsiTheme="majorHAnsi"/>
+        </w:rPr>
+        <w:t xml:space="preserve"> File” from the main menu, which brings up the export screen (fig. 11). Select the items you would like to export. Note that “All Characters” will export every character that’s currently on the app. When you’re done, click the export button to create a new </w:t>
       </w:r>
       <w:r>
         <w:rPr>
@@ -1092,7 +1210,21 @@
         <w:rPr>
           <w:rFonts w:asciiTheme="majorHAnsi" w:hAnsiTheme="majorHAnsi"/>
         </w:rPr>
-        <w:t xml:space="preserve">. Note that the file extension “.ttw” will be added to the </w:t>
+        <w:t>. Note that the file extension “.</w:t>
+      </w:r>
+      <w:proofErr w:type="spellStart"/>
+      <w:r>
+        <w:rPr>
+          <w:rFonts w:asciiTheme="majorHAnsi" w:hAnsiTheme="majorHAnsi"/>
+        </w:rPr>
+        <w:t>ttw</w:t>
+      </w:r>
+      <w:proofErr w:type="spellEnd"/>
+      <w:r>
+        <w:rPr>
+          <w:rFonts w:asciiTheme="majorHAnsi" w:hAnsiTheme="majorHAnsi"/>
+        </w:rPr>
+        <w:t xml:space="preserve">” will be added to the </w:t>
       </w:r>
       <w:r>
         <w:rPr>
@@ -1111,7 +1243,21 @@
         <w:rPr>
           <w:rFonts w:asciiTheme="majorHAnsi" w:hAnsiTheme="majorHAnsi"/>
         </w:rPr>
-        <w:t>To import a TTW file, select “Import From File” from the main menu. This brings you to the import screen (fig. 12). Select the bundle you’d like to import, and the app will import the characters, words, and lessons. Every item will be added, and none of your current items will be lost. However, if the import contains an item that you already have, it will be ignored, i.e. no duplicate item will be created.</w:t>
+        <w:t xml:space="preserve">To import a TTW file, select “Import </w:t>
+      </w:r>
+      <w:proofErr w:type="gramStart"/>
+      <w:r>
+        <w:rPr>
+          <w:rFonts w:asciiTheme="majorHAnsi" w:hAnsiTheme="majorHAnsi"/>
+        </w:rPr>
+        <w:t>From</w:t>
+      </w:r>
+      <w:proofErr w:type="gramEnd"/>
+      <w:r>
+        <w:rPr>
+          <w:rFonts w:asciiTheme="majorHAnsi" w:hAnsiTheme="majorHAnsi"/>
+        </w:rPr>
+        <w:t xml:space="preserve"> File” from the main menu. This brings you to the import screen (fig. 12). Select the bundle you’d like to import, and the app will import the characters, words, and lessons. Every item will be added, and none of your current items will be lost. However, if the import contains an item that you already have, it will be ignored, i.e. no duplicate item will be created.</w:t>
       </w:r>
     </w:p>
     <w:p>
@@ -1127,10 +1273,10 @@
         <w:rPr>
           <w:rFonts w:asciiTheme="majorHAnsi" w:hAnsiTheme="majorHAnsi"/>
           <w:noProof/>
-          <w:lang w:eastAsia="ko-KR"/>
+          <w:lang w:eastAsia="zh-CN"/>
         </w:rPr>
         <w:drawing>
-          <wp:anchor distT="0" distB="0" distL="114300" distR="114300" simplePos="0" relativeHeight="251672576" behindDoc="0" locked="0" layoutInCell="1" allowOverlap="1" wp14:anchorId="659D11A0" wp14:editId="55BA2288">
+          <wp:anchor distT="0" distB="0" distL="114300" distR="114300" simplePos="0" relativeHeight="251672576" behindDoc="0" locked="0" layoutInCell="1" allowOverlap="1">
             <wp:simplePos x="0" y="0"/>
             <wp:positionH relativeFrom="margin">
               <wp:align>left</wp:align>
@@ -1153,7 +1299,7 @@
                     <pic:cNvPicPr/>
                   </pic:nvPicPr>
                   <pic:blipFill>
-                    <a:blip r:embed="rId15" cstate="print"/>
+                    <a:blip r:embed="rId14" cstate="print"/>
                     <a:stretch>
                       <a:fillRect/>
                     </a:stretch>
@@ -1177,10 +1323,10 @@
         <w:rPr>
           <w:rFonts w:asciiTheme="majorHAnsi" w:hAnsiTheme="majorHAnsi"/>
           <w:noProof/>
-          <w:lang w:eastAsia="ko-KR"/>
+          <w:lang w:eastAsia="zh-CN"/>
         </w:rPr>
         <w:drawing>
-          <wp:anchor distT="0" distB="0" distL="114300" distR="114300" simplePos="0" relativeHeight="251671552" behindDoc="0" locked="0" layoutInCell="1" allowOverlap="1" wp14:anchorId="60CB9B76" wp14:editId="7E17F8D2">
+          <wp:anchor distT="0" distB="0" distL="114300" distR="114300" simplePos="0" relativeHeight="251671552" behindDoc="0" locked="0" layoutInCell="1" allowOverlap="1">
             <wp:simplePos x="0" y="0"/>
             <wp:positionH relativeFrom="margin">
               <wp:align>right</wp:align>
@@ -1203,7 +1349,7 @@
                     <pic:cNvPicPr/>
                   </pic:nvPicPr>
                   <pic:blipFill>
-                    <a:blip r:embed="rId16" cstate="print"/>
+                    <a:blip r:embed="rId15" cstate="print"/>
                     <a:stretch>
                       <a:fillRect/>
                     </a:stretch>
@@ -1227,14 +1373,36 @@
         <w:rPr>
           <w:rFonts w:asciiTheme="majorHAnsi" w:hAnsiTheme="majorHAnsi"/>
         </w:rPr>
-        <w:t>Fig. 11 ShoppingCartActivity</w:t>
-      </w:r>
+        <w:t xml:space="preserve">Fig. 11 </w:t>
+      </w:r>
+      <w:proofErr w:type="spellStart"/>
+      <w:r>
+        <w:rPr>
+          <w:rFonts w:asciiTheme="majorHAnsi" w:hAnsiTheme="majorHAnsi"/>
+        </w:rPr>
+        <w:t>ShoppingCartActivity</w:t>
+      </w:r>
+      <w:proofErr w:type="spellEnd"/>
       <w:r>
         <w:rPr>
           <w:rFonts w:asciiTheme="majorHAnsi" w:hAnsiTheme="majorHAnsi"/>
         </w:rPr>
         <w:tab/>
-        <w:t xml:space="preserve">Fig. 12 FilePickerActivity </w:t>
+        <w:t xml:space="preserve">Fig. 12 </w:t>
+      </w:r>
+      <w:proofErr w:type="spellStart"/>
+      <w:r>
+        <w:rPr>
+          <w:rFonts w:asciiTheme="majorHAnsi" w:hAnsiTheme="majorHAnsi"/>
+        </w:rPr>
+        <w:t>FilePickerActivity</w:t>
+      </w:r>
+      <w:proofErr w:type="spellEnd"/>
+      <w:r>
+        <w:rPr>
+          <w:rFonts w:asciiTheme="majorHAnsi" w:hAnsiTheme="majorHAnsi"/>
+        </w:rPr>
+        <w:t xml:space="preserve"> </w:t>
       </w:r>
     </w:p>
     <w:p>
@@ -1252,24 +1420,40 @@
     </w:p>
     <w:p>
       <w:pPr>
-        <w:pStyle w:val="2"/>
-      </w:pPr>
+        <w:pStyle w:val="Heading2"/>
+      </w:pPr>
+      <w:proofErr w:type="spellStart"/>
       <w:r>
         <w:lastRenderedPageBreak/>
         <w:t>TraceThis</w:t>
       </w:r>
-    </w:p>
-    <w:p>
-      <w:pPr>
-        <w:rPr>
-          <w:rFonts w:asciiTheme="majorHAnsi" w:hAnsiTheme="majorHAnsi"/>
-        </w:rPr>
-      </w:pPr>
-      <w:r>
-        <w:rPr>
-          <w:rFonts w:asciiTheme="majorHAnsi" w:hAnsiTheme="majorHAnsi"/>
-        </w:rPr>
-        <w:t>As mentioned above, Trace2Win is an admin app. The user app, called TraceThis, is a stripped down version of Trace2Win, and simply has items removed from the main menu (fig. 13). Each item functions the exact same way as the admin app.</w:t>
+      <w:proofErr w:type="spellEnd"/>
+    </w:p>
+    <w:p>
+      <w:pPr>
+        <w:rPr>
+          <w:rFonts w:asciiTheme="majorHAnsi" w:hAnsiTheme="majorHAnsi"/>
+        </w:rPr>
+      </w:pPr>
+      <w:r>
+        <w:rPr>
+          <w:rFonts w:asciiTheme="majorHAnsi" w:hAnsiTheme="majorHAnsi"/>
+        </w:rPr>
+        <w:t xml:space="preserve">As mentioned above, Trace2Win is an admin app. The user app, called </w:t>
+      </w:r>
+      <w:proofErr w:type="spellStart"/>
+      <w:r>
+        <w:rPr>
+          <w:rFonts w:asciiTheme="majorHAnsi" w:hAnsiTheme="majorHAnsi"/>
+        </w:rPr>
+        <w:t>TraceThis</w:t>
+      </w:r>
+      <w:proofErr w:type="spellEnd"/>
+      <w:r>
+        <w:rPr>
+          <w:rFonts w:asciiTheme="majorHAnsi" w:hAnsiTheme="majorHAnsi"/>
+        </w:rPr>
+        <w:t>, is a stripped down version of Trace2Win, and simply has items removed from the main menu (fig. 13). Each item functions the exact same way as the admin app.</w:t>
       </w:r>
     </w:p>
     <w:p>
@@ -1282,10 +1466,10 @@
         <w:rPr>
           <w:rFonts w:asciiTheme="majorHAnsi" w:hAnsiTheme="majorHAnsi"/>
           <w:noProof/>
-          <w:lang w:eastAsia="ko-KR"/>
+          <w:lang w:eastAsia="zh-CN"/>
         </w:rPr>
         <w:drawing>
-          <wp:anchor distT="0" distB="0" distL="114300" distR="114300" simplePos="0" relativeHeight="251673600" behindDoc="0" locked="0" layoutInCell="1" allowOverlap="1" wp14:anchorId="78B19343" wp14:editId="4F6B5EA9">
+          <wp:anchor distT="0" distB="0" distL="114300" distR="114300" simplePos="0" relativeHeight="251673600" behindDoc="0" locked="0" layoutInCell="1" allowOverlap="1">
             <wp:simplePos x="0" y="0"/>
             <wp:positionH relativeFrom="margin">
               <wp:align>center</wp:align>
@@ -1308,7 +1492,7 @@
                     <pic:cNvPicPr/>
                   </pic:nvPicPr>
                   <pic:blipFill>
-                    <a:blip r:embed="rId17" cstate="print"/>
+                    <a:blip r:embed="rId16" cstate="print"/>
                     <a:stretch>
                       <a:fillRect/>
                     </a:stretch>
@@ -1442,7 +1626,21 @@
           <w:rFonts w:asciiTheme="majorHAnsi" w:hAnsiTheme="majorHAnsi"/>
         </w:rPr>
         <w:tab/>
-        <w:t xml:space="preserve">Fig. 13 TraceThis.MainMenuActivity </w:t>
+        <w:t xml:space="preserve">Fig. 13 </w:t>
+      </w:r>
+      <w:proofErr w:type="spellStart"/>
+      <w:r>
+        <w:rPr>
+          <w:rFonts w:asciiTheme="majorHAnsi" w:hAnsiTheme="majorHAnsi"/>
+        </w:rPr>
+        <w:t>TraceThis.MainMenuActivity</w:t>
+      </w:r>
+      <w:proofErr w:type="spellEnd"/>
+      <w:r>
+        <w:rPr>
+          <w:rFonts w:asciiTheme="majorHAnsi" w:hAnsiTheme="majorHAnsi"/>
+        </w:rPr>
+        <w:t xml:space="preserve"> </w:t>
       </w:r>
     </w:p>
     <w:p>
@@ -1524,7 +1722,7 @@
     </w:p>
     <w:p>
       <w:pPr>
-        <w:pStyle w:val="1"/>
+        <w:pStyle w:val="Heading1"/>
         <w:rPr>
           <w:lang w:eastAsia="ko-KR"/>
         </w:rPr>
@@ -1539,7 +1737,7 @@
     </w:p>
     <w:p>
       <w:pPr>
-        <w:pStyle w:val="2"/>
+        <w:pStyle w:val="Heading2"/>
         <w:rPr>
           <w:lang w:eastAsia="ko-KR"/>
         </w:rPr>
@@ -1563,27 +1761,51 @@
         <w:rPr>
           <w:lang w:eastAsia="ko-KR"/>
         </w:rPr>
-        <w:t>1 MainMenuActivity</w:t>
-      </w:r>
-    </w:p>
-    <w:p>
-      <w:pPr>
-        <w:rPr>
-          <w:rFonts w:asciiTheme="majorHAnsi" w:hAnsiTheme="majorHAnsi"/>
-          <w:lang w:eastAsia="ko-KR"/>
-        </w:rPr>
-      </w:pPr>
-      <w:r>
-        <w:rPr>
-          <w:rFonts w:asciiTheme="majorHAnsi" w:hAnsiTheme="majorHAnsi"/>
-          <w:lang w:eastAsia="ko-KR"/>
-        </w:rPr>
-        <w:t>It displays available menus to the user. The rest activities are implemented in the ‘TraceLibrary’.</w:t>
-      </w:r>
-    </w:p>
-    <w:p>
-      <w:pPr>
-        <w:pStyle w:val="2"/>
+        <w:t xml:space="preserve">1 </w:t>
+      </w:r>
+      <w:proofErr w:type="spellStart"/>
+      <w:r>
+        <w:rPr>
+          <w:lang w:eastAsia="ko-KR"/>
+        </w:rPr>
+        <w:t>MainMenuActivity</w:t>
+      </w:r>
+      <w:proofErr w:type="spellEnd"/>
+    </w:p>
+    <w:p>
+      <w:pPr>
+        <w:rPr>
+          <w:rFonts w:asciiTheme="majorHAnsi" w:hAnsiTheme="majorHAnsi"/>
+          <w:lang w:eastAsia="ko-KR"/>
+        </w:rPr>
+      </w:pPr>
+      <w:r>
+        <w:rPr>
+          <w:rFonts w:asciiTheme="majorHAnsi" w:hAnsiTheme="majorHAnsi"/>
+          <w:lang w:eastAsia="ko-KR"/>
+        </w:rPr>
+        <w:t>It displays available menus to the user. The rest activities are implemented in the ‘</w:t>
+      </w:r>
+      <w:proofErr w:type="spellStart"/>
+      <w:r>
+        <w:rPr>
+          <w:rFonts w:asciiTheme="majorHAnsi" w:hAnsiTheme="majorHAnsi"/>
+          <w:lang w:eastAsia="ko-KR"/>
+        </w:rPr>
+        <w:t>TraceLibrary</w:t>
+      </w:r>
+      <w:proofErr w:type="spellEnd"/>
+      <w:r>
+        <w:rPr>
+          <w:rFonts w:asciiTheme="majorHAnsi" w:hAnsiTheme="majorHAnsi"/>
+          <w:lang w:eastAsia="ko-KR"/>
+        </w:rPr>
+        <w:t>’.</w:t>
+      </w:r>
+    </w:p>
+    <w:p>
+      <w:pPr>
+        <w:pStyle w:val="Heading2"/>
         <w:rPr>
           <w:lang w:eastAsia="ko-KR"/>
         </w:rPr>
@@ -1621,8 +1843,13 @@
         <w:t>5</w:t>
       </w:r>
       <w:r>
-        <w:t xml:space="preserve"> ViewCharacterActivity</w:t>
-      </w:r>
+        <w:t xml:space="preserve"> </w:t>
+      </w:r>
+      <w:proofErr w:type="spellStart"/>
+      <w:r>
+        <w:t>ViewCharacterActivity</w:t>
+      </w:r>
+      <w:proofErr w:type="spellEnd"/>
     </w:p>
     <w:p>
       <w:pPr>
@@ -1649,7 +1876,7 @@
     </w:p>
     <w:p>
       <w:pPr>
-        <w:pStyle w:val="2"/>
+        <w:pStyle w:val="Heading2"/>
         <w:rPr>
           <w:lang w:eastAsia="ko-KR"/>
         </w:rPr>
@@ -1665,34 +1892,71 @@
         <w:t>, Fig. 7</w:t>
       </w:r>
       <w:r>
-        <w:t xml:space="preserve"> TagActivity</w:t>
-      </w:r>
-    </w:p>
-    <w:p>
-      <w:pPr>
-        <w:rPr>
-          <w:rFonts w:asciiTheme="majorHAnsi" w:hAnsiTheme="majorHAnsi"/>
-          <w:lang w:eastAsia="ko-KR"/>
-        </w:rPr>
-      </w:pPr>
-      <w:r>
-        <w:rPr>
-          <w:rFonts w:asciiTheme="majorHAnsi" w:hAnsiTheme="majorHAnsi"/>
-          <w:lang w:eastAsia="ko-KR"/>
-        </w:rPr>
-        <w:t>This activity displays key-value pairs and tags of the selected LessonItem which has three different types: CHARACTER, WORD, and LESSON.</w:t>
-      </w:r>
-      <w:r>
-        <w:rPr>
-          <w:rFonts w:asciiTheme="majorHAnsi" w:hAnsiTheme="majorHAnsi"/>
-          <w:lang w:eastAsia="ko-KR"/>
-        </w:rPr>
-        <w:t xml:space="preserve"> The user also can add/edit/delete key-value pairs and tags.</w:t>
-      </w:r>
-    </w:p>
-    <w:p>
-      <w:pPr>
-        <w:pStyle w:val="2"/>
+        <w:t xml:space="preserve"> </w:t>
+      </w:r>
+      <w:proofErr w:type="spellStart"/>
+      <w:r>
+        <w:t>TagActivity</w:t>
+      </w:r>
+      <w:proofErr w:type="spellEnd"/>
+    </w:p>
+    <w:p>
+      <w:pPr>
+        <w:rPr>
+          <w:rFonts w:asciiTheme="majorHAnsi" w:hAnsiTheme="majorHAnsi"/>
+          <w:lang w:eastAsia="ko-KR"/>
+        </w:rPr>
+      </w:pPr>
+      <w:r>
+        <w:rPr>
+          <w:rFonts w:asciiTheme="majorHAnsi" w:hAnsiTheme="majorHAnsi"/>
+          <w:lang w:eastAsia="ko-KR"/>
+        </w:rPr>
+        <w:t xml:space="preserve">This activity displays key-value pairs and tags of the selected </w:t>
+      </w:r>
+      <w:proofErr w:type="spellStart"/>
+      <w:r>
+        <w:rPr>
+          <w:rFonts w:asciiTheme="majorHAnsi" w:hAnsiTheme="majorHAnsi"/>
+          <w:lang w:eastAsia="ko-KR"/>
+        </w:rPr>
+        <w:t>LessonItem</w:t>
+      </w:r>
+      <w:proofErr w:type="spellEnd"/>
+      <w:r>
+        <w:rPr>
+          <w:rFonts w:asciiTheme="majorHAnsi" w:hAnsiTheme="majorHAnsi"/>
+          <w:lang w:eastAsia="ko-KR"/>
+        </w:rPr>
+        <w:t xml:space="preserve"> which has three different types: CHARACTER, WORD, and LESSON.</w:t>
+      </w:r>
+      <w:r>
+        <w:rPr>
+          <w:rFonts w:asciiTheme="majorHAnsi" w:hAnsiTheme="majorHAnsi"/>
+          <w:lang w:eastAsia="ko-KR"/>
+        </w:rPr>
+        <w:t xml:space="preserve"> The </w:t>
+      </w:r>
+      <w:proofErr w:type="gramStart"/>
+      <w:r>
+        <w:rPr>
+          <w:rFonts w:asciiTheme="majorHAnsi" w:hAnsiTheme="majorHAnsi"/>
+          <w:lang w:eastAsia="ko-KR"/>
+        </w:rPr>
+        <w:t>user also can</w:t>
+      </w:r>
+      <w:proofErr w:type="gramEnd"/>
+      <w:r>
+        <w:rPr>
+          <w:rFonts w:asciiTheme="majorHAnsi" w:hAnsiTheme="majorHAnsi"/>
+          <w:lang w:eastAsia="ko-KR"/>
+        </w:rPr>
+        <w:t xml:space="preserve"> add/edit/delete key-value pairs and tags.</w:t>
+      </w:r>
+    </w:p>
+    <w:p>
+      <w:pPr>
+        <w:pStyle w:val="Heading2"/>
         <w:rPr>
           <w:lang w:eastAsia="ko-KR"/>
         </w:rPr>
@@ -1704,8 +1968,13 @@
         <w:t>F</w:t>
       </w:r>
       <w:r>
-        <w:t>ig. 4 BrowseCharactersActivity</w:t>
-      </w:r>
+        <w:t xml:space="preserve">ig. 4 </w:t>
+      </w:r>
+      <w:proofErr w:type="spellStart"/>
+      <w:r>
+        <w:t>BrowseCharactersActivity</w:t>
+      </w:r>
+      <w:proofErr w:type="spellEnd"/>
     </w:p>
     <w:p>
       <w:pPr>
@@ -1724,14 +1993,19 @@
     </w:p>
     <w:p>
       <w:pPr>
-        <w:pStyle w:val="2"/>
-        <w:rPr>
-          <w:lang w:eastAsia="ko-KR"/>
-        </w:rPr>
-      </w:pPr>
-      <w:r>
-        <w:t>Fig. 6 CreateWordActivity</w:t>
-      </w:r>
+        <w:pStyle w:val="Heading2"/>
+        <w:rPr>
+          <w:lang w:eastAsia="ko-KR"/>
+        </w:rPr>
+      </w:pPr>
+      <w:r>
+        <w:t xml:space="preserve">Fig. 6 </w:t>
+      </w:r>
+      <w:proofErr w:type="spellStart"/>
+      <w:r>
+        <w:t>CreateWordActivity</w:t>
+      </w:r>
+      <w:proofErr w:type="spellEnd"/>
     </w:p>
     <w:p>
       <w:pPr>
@@ -1750,14 +2024,19 @@
     </w:p>
     <w:p>
       <w:pPr>
-        <w:pStyle w:val="2"/>
-        <w:rPr>
-          <w:lang w:eastAsia="ko-KR"/>
-        </w:rPr>
-      </w:pPr>
-      <w:r>
-        <w:t>Fig. 8 BrowseWordsActivity</w:t>
-      </w:r>
+        <w:pStyle w:val="Heading2"/>
+        <w:rPr>
+          <w:lang w:eastAsia="ko-KR"/>
+        </w:rPr>
+      </w:pPr>
+      <w:r>
+        <w:t xml:space="preserve">Fig. 8 </w:t>
+      </w:r>
+      <w:proofErr w:type="spellStart"/>
+      <w:r>
+        <w:t>BrowseWordsActivity</w:t>
+      </w:r>
+      <w:proofErr w:type="spellEnd"/>
     </w:p>
     <w:p>
       <w:pPr>
@@ -1776,9 +2055,511 @@
     </w:p>
     <w:p>
       <w:pPr>
-        <w:rPr>
-          <w:rFonts w:hint="eastAsia"/>
-          <w:lang w:eastAsia="ko-KR"/>
+        <w:pStyle w:val="Heading1"/>
+      </w:pPr>
+      <w:r>
+        <w:t>Shared Helper Classes</w:t>
+      </w:r>
+    </w:p>
+    <w:p>
+      <w:pPr>
+        <w:autoSpaceDE w:val="0"/>
+        <w:autoSpaceDN w:val="0"/>
+        <w:adjustRightInd w:val="0"/>
+        <w:spacing w:after="0" w:line="240" w:lineRule="auto"/>
+        <w:rPr>
+          <w:rFonts w:asciiTheme="majorHAnsi" w:hAnsiTheme="majorHAnsi" w:cs="Arial-BoldMT"/>
+          <w:b/>
+          <w:bCs/>
+        </w:rPr>
+      </w:pPr>
+    </w:p>
+    <w:p>
+      <w:pPr>
+        <w:pStyle w:val="Heading2"/>
+      </w:pPr>
+      <w:proofErr w:type="spellStart"/>
+      <w:r>
+        <w:t>DbAdapter</w:t>
+      </w:r>
+      <w:proofErr w:type="spellEnd"/>
+      <w:r>
+        <w:t xml:space="preserve"> (Test class: </w:t>
+      </w:r>
+      <w:proofErr w:type="spellStart"/>
+      <w:r>
+        <w:t>DbAdapterTest</w:t>
+      </w:r>
+      <w:proofErr w:type="spellEnd"/>
+      <w:r>
+        <w:t>)</w:t>
+      </w:r>
+    </w:p>
+    <w:p>
+      <w:pPr>
+        <w:autoSpaceDE w:val="0"/>
+        <w:autoSpaceDN w:val="0"/>
+        <w:adjustRightInd w:val="0"/>
+        <w:spacing w:after="0" w:line="240" w:lineRule="auto"/>
+        <w:rPr>
+          <w:rFonts w:asciiTheme="majorHAnsi" w:hAnsiTheme="majorHAnsi" w:cs="ArialMT"/>
+        </w:rPr>
+      </w:pPr>
+      <w:r>
+        <w:rPr>
+          <w:rFonts w:asciiTheme="majorHAnsi" w:hAnsiTheme="majorHAnsi" w:cs="ArialMT"/>
+        </w:rPr>
+        <w:t xml:space="preserve">This </w:t>
+      </w:r>
+      <w:r>
+        <w:rPr>
+          <w:rFonts w:asciiTheme="majorHAnsi" w:hAnsiTheme="majorHAnsi" w:cs="ArialMT"/>
+        </w:rPr>
+        <w:t xml:space="preserve">class creates the database tables, and provides methods to update or query the database. All direct interactions with the SQL occur in this class. </w:t>
+      </w:r>
+    </w:p>
+    <w:p>
+      <w:pPr>
+        <w:autoSpaceDE w:val="0"/>
+        <w:autoSpaceDN w:val="0"/>
+        <w:adjustRightInd w:val="0"/>
+        <w:spacing w:after="0" w:line="240" w:lineRule="auto"/>
+        <w:rPr>
+          <w:rFonts w:asciiTheme="majorHAnsi" w:hAnsiTheme="majorHAnsi" w:cs="Arial-BoldMT"/>
+          <w:b/>
+          <w:bCs/>
+        </w:rPr>
+      </w:pPr>
+    </w:p>
+    <w:p>
+      <w:pPr>
+        <w:pStyle w:val="Heading2"/>
+      </w:pPr>
+      <w:proofErr w:type="spellStart"/>
+      <w:r>
+        <w:t>LessonItem</w:t>
+      </w:r>
+      <w:proofErr w:type="spellEnd"/>
+      <w:r>
+        <w:t xml:space="preserve"> (Test classes: </w:t>
+      </w:r>
+      <w:proofErr w:type="spellStart"/>
+      <w:r>
+        <w:t>LessonItemTest</w:t>
+      </w:r>
+      <w:proofErr w:type="spellEnd"/>
+      <w:r>
+        <w:t xml:space="preserve">, </w:t>
+      </w:r>
+      <w:proofErr w:type="spellStart"/>
+      <w:r>
+        <w:t>LessonCharacterTest</w:t>
+      </w:r>
+      <w:proofErr w:type="spellEnd"/>
+      <w:r>
+        <w:t xml:space="preserve">, </w:t>
+      </w:r>
+      <w:proofErr w:type="spellStart"/>
+      <w:r>
+        <w:t>LessonWordTest</w:t>
+      </w:r>
+      <w:proofErr w:type="spellEnd"/>
+      <w:r>
+        <w:t xml:space="preserve">, </w:t>
+      </w:r>
+      <w:proofErr w:type="spellStart"/>
+      <w:r>
+        <w:t>LessonTest</w:t>
+      </w:r>
+      <w:proofErr w:type="spellEnd"/>
+      <w:r>
+        <w:t>)</w:t>
+      </w:r>
+    </w:p>
+    <w:p>
+      <w:pPr>
+        <w:rPr>
+          <w:rFonts w:asciiTheme="majorHAnsi" w:hAnsiTheme="majorHAnsi" w:cs="ArialMT"/>
+        </w:rPr>
+      </w:pPr>
+      <w:proofErr w:type="gramStart"/>
+      <w:r>
+        <w:rPr>
+          <w:rFonts w:asciiTheme="majorHAnsi" w:hAnsiTheme="majorHAnsi" w:cs="ArialMT"/>
+        </w:rPr>
+        <w:t xml:space="preserve">The </w:t>
+      </w:r>
+      <w:proofErr w:type="spellStart"/>
+      <w:r>
+        <w:rPr>
+          <w:rFonts w:asciiTheme="majorHAnsi" w:hAnsiTheme="majorHAnsi" w:cs="ArialMT"/>
+        </w:rPr>
+        <w:t>superclass</w:t>
+      </w:r>
+      <w:proofErr w:type="spellEnd"/>
+      <w:r>
+        <w:rPr>
+          <w:rFonts w:asciiTheme="majorHAnsi" w:hAnsiTheme="majorHAnsi" w:cs="ArialMT"/>
+        </w:rPr>
+        <w:t xml:space="preserve"> for </w:t>
+      </w:r>
+      <w:proofErr w:type="spellStart"/>
+      <w:r>
+        <w:rPr>
+          <w:rFonts w:asciiTheme="majorHAnsi" w:hAnsiTheme="majorHAnsi" w:cs="ArialMT"/>
+        </w:rPr>
+        <w:t>LessonCharacter</w:t>
+      </w:r>
+      <w:proofErr w:type="spellEnd"/>
+      <w:r>
+        <w:rPr>
+          <w:rFonts w:asciiTheme="majorHAnsi" w:hAnsiTheme="majorHAnsi" w:cs="ArialMT"/>
+        </w:rPr>
+        <w:t xml:space="preserve">, </w:t>
+      </w:r>
+      <w:proofErr w:type="spellStart"/>
+      <w:r>
+        <w:rPr>
+          <w:rFonts w:asciiTheme="majorHAnsi" w:hAnsiTheme="majorHAnsi" w:cs="ArialMT"/>
+        </w:rPr>
+        <w:t>LessonWord</w:t>
+      </w:r>
+      <w:proofErr w:type="spellEnd"/>
+      <w:r>
+        <w:rPr>
+          <w:rFonts w:asciiTheme="majorHAnsi" w:hAnsiTheme="majorHAnsi" w:cs="ArialMT"/>
+        </w:rPr>
+        <w:t>, and Lesson.</w:t>
+      </w:r>
+      <w:proofErr w:type="gramEnd"/>
+      <w:r>
+        <w:rPr>
+          <w:rFonts w:asciiTheme="majorHAnsi" w:hAnsiTheme="majorHAnsi" w:cs="ArialMT"/>
+        </w:rPr>
+        <w:t xml:space="preserve"> These classes are object representations of entries in the database, and all information pulled from the database is stored in and accessed from these objects.</w:t>
+      </w:r>
+    </w:p>
+    <w:p>
+      <w:pPr>
+        <w:rPr>
+          <w:rFonts w:asciiTheme="majorHAnsi" w:hAnsiTheme="majorHAnsi" w:cs="ArialMT"/>
+        </w:rPr>
+      </w:pPr>
+      <w:r>
+        <w:rPr>
+          <w:rStyle w:val="Heading2Char"/>
+        </w:rPr>
+        <w:t>Stroke</w:t>
+      </w:r>
+      <w:r>
+        <w:rPr>
+          <w:rStyle w:val="Heading2Char"/>
+        </w:rPr>
+        <w:t xml:space="preserve"> (Test class: </w:t>
+      </w:r>
+      <w:proofErr w:type="spellStart"/>
+      <w:r>
+        <w:rPr>
+          <w:rStyle w:val="Heading2Char"/>
+        </w:rPr>
+        <w:t>StrokeTest</w:t>
+      </w:r>
+      <w:proofErr w:type="spellEnd"/>
+      <w:proofErr w:type="gramStart"/>
+      <w:r>
+        <w:rPr>
+          <w:rStyle w:val="Heading2Char"/>
+        </w:rPr>
+        <w:t>)</w:t>
+      </w:r>
+      <w:proofErr w:type="gramEnd"/>
+      <w:r>
+        <w:rPr>
+          <w:rFonts w:asciiTheme="majorHAnsi" w:hAnsiTheme="majorHAnsi" w:cs="Arial-BoldMT"/>
+          <w:b/>
+          <w:bCs/>
+        </w:rPr>
+        <w:br/>
+      </w:r>
+      <w:r>
+        <w:rPr>
+          <w:rFonts w:asciiTheme="majorHAnsi" w:hAnsiTheme="majorHAnsi" w:cs="ArialMT"/>
+        </w:rPr>
+        <w:t xml:space="preserve">Another object representation of a type of entry in the database. Stroke represents character strokes, and is mostly used by the </w:t>
+      </w:r>
+      <w:proofErr w:type="spellStart"/>
+      <w:r>
+        <w:rPr>
+          <w:rFonts w:asciiTheme="majorHAnsi" w:hAnsiTheme="majorHAnsi" w:cs="ArialMT"/>
+        </w:rPr>
+        <w:t>LessonCharacter</w:t>
+      </w:r>
+      <w:proofErr w:type="spellEnd"/>
+      <w:r>
+        <w:rPr>
+          <w:rFonts w:asciiTheme="majorHAnsi" w:hAnsiTheme="majorHAnsi" w:cs="ArialMT"/>
+        </w:rPr>
+        <w:t xml:space="preserve"> class.</w:t>
+      </w:r>
+    </w:p>
+    <w:p>
+      <w:pPr>
+        <w:pStyle w:val="Heading2"/>
+        <w:rPr>
+          <w:rFonts w:cs="ArialMT"/>
+        </w:rPr>
+      </w:pPr>
+      <w:r>
+        <w:lastRenderedPageBreak/>
+        <w:t>Parser</w:t>
+      </w:r>
+      <w:r>
+        <w:br/>
+      </w:r>
+    </w:p>
+    <w:p>
+      <w:pPr>
+        <w:pStyle w:val="Heading1"/>
+        <w:rPr>
+          <w:lang w:eastAsia="ko-KR"/>
+        </w:rPr>
+      </w:pPr>
+      <w:r>
+        <w:rPr>
+          <w:lang w:eastAsia="ko-KR"/>
+        </w:rPr>
+        <w:t>Database Schema</w:t>
+      </w:r>
+    </w:p>
+    <w:p>
+      <w:pPr>
+        <w:autoSpaceDE w:val="0"/>
+        <w:autoSpaceDN w:val="0"/>
+        <w:adjustRightInd w:val="0"/>
+        <w:spacing w:after="0" w:line="240" w:lineRule="auto"/>
+        <w:rPr>
+          <w:rFonts w:asciiTheme="majorHAnsi" w:hAnsiTheme="majorHAnsi" w:cs="ArialMT"/>
+        </w:rPr>
+      </w:pPr>
+    </w:p>
+    <w:p>
+      <w:pPr>
+        <w:autoSpaceDE w:val="0"/>
+        <w:autoSpaceDN w:val="0"/>
+        <w:adjustRightInd w:val="0"/>
+        <w:spacing w:after="0" w:line="240" w:lineRule="auto"/>
+        <w:rPr>
+          <w:rFonts w:ascii="ArialMT" w:hAnsi="ArialMT" w:cs="ArialMT"/>
+        </w:rPr>
+      </w:pPr>
+    </w:p>
+    <w:p>
+      <w:pPr>
+        <w:autoSpaceDE w:val="0"/>
+        <w:autoSpaceDN w:val="0"/>
+        <w:adjustRightInd w:val="0"/>
+        <w:spacing w:after="0" w:line="240" w:lineRule="auto"/>
+        <w:rPr>
+          <w:rFonts w:ascii="ArialMT" w:hAnsi="ArialMT" w:cs="ArialMT"/>
+        </w:rPr>
+      </w:pPr>
+      <w:r>
+        <w:rPr>
+          <w:rFonts w:ascii="ArialMT" w:hAnsi="ArialMT" w:cs="ArialMT"/>
+        </w:rPr>
+        <w:t>CREATE TABLE Character (</w:t>
+      </w:r>
+    </w:p>
+    <w:p>
+      <w:pPr>
+        <w:autoSpaceDE w:val="0"/>
+        <w:autoSpaceDN w:val="0"/>
+        <w:adjustRightInd w:val="0"/>
+        <w:spacing w:after="0" w:line="240" w:lineRule="auto"/>
+        <w:rPr>
+          <w:rFonts w:ascii="ArialMT" w:hAnsi="ArialMT" w:cs="ArialMT"/>
+        </w:rPr>
+      </w:pPr>
+      <w:r>
+        <w:rPr>
+          <w:rFonts w:ascii="ArialMT" w:hAnsi="ArialMT" w:cs="ArialMT"/>
+        </w:rPr>
+        <w:t>_id INTEGER PRIMARY KEY AUTOINCREMENT,</w:t>
+      </w:r>
+    </w:p>
+    <w:p>
+      <w:pPr>
+        <w:autoSpaceDE w:val="0"/>
+        <w:autoSpaceDN w:val="0"/>
+        <w:adjustRightInd w:val="0"/>
+        <w:spacing w:after="0" w:line="240" w:lineRule="auto"/>
+        <w:rPr>
+          <w:rFonts w:ascii="ArialMT" w:hAnsi="ArialMT" w:cs="ArialMT"/>
+        </w:rPr>
+      </w:pPr>
+      <w:proofErr w:type="gramStart"/>
+      <w:r>
+        <w:rPr>
+          <w:rFonts w:ascii="ArialMT" w:hAnsi="ArialMT" w:cs="ArialMT"/>
+        </w:rPr>
+        <w:t>name</w:t>
+      </w:r>
+      <w:proofErr w:type="gramEnd"/>
+      <w:r>
+        <w:rPr>
+          <w:rFonts w:ascii="ArialMT" w:hAnsi="ArialMT" w:cs="ArialMT"/>
+        </w:rPr>
+        <w:t xml:space="preserve"> TEXT);</w:t>
+      </w:r>
+    </w:p>
+    <w:p>
+      <w:pPr>
+        <w:autoSpaceDE w:val="0"/>
+        <w:autoSpaceDN w:val="0"/>
+        <w:adjustRightInd w:val="0"/>
+        <w:spacing w:after="0" w:line="240" w:lineRule="auto"/>
+        <w:rPr>
+          <w:rFonts w:ascii="ArialMT" w:hAnsi="ArialMT" w:cs="ArialMT"/>
+        </w:rPr>
+      </w:pPr>
+      <w:r>
+        <w:rPr>
+          <w:rFonts w:ascii="ArialMT" w:hAnsi="ArialMT" w:cs="ArialMT"/>
+        </w:rPr>
+        <w:t>The Character table is used to hold all the information unique to one character. The only</w:t>
+      </w:r>
+    </w:p>
+    <w:p>
+      <w:pPr>
+        <w:autoSpaceDE w:val="0"/>
+        <w:autoSpaceDN w:val="0"/>
+        <w:adjustRightInd w:val="0"/>
+        <w:spacing w:after="0" w:line="240" w:lineRule="auto"/>
+        <w:rPr>
+          <w:rFonts w:ascii="ArialMT" w:hAnsi="ArialMT" w:cs="ArialMT"/>
+        </w:rPr>
+      </w:pPr>
+      <w:proofErr w:type="gramStart"/>
+      <w:r>
+        <w:rPr>
+          <w:rFonts w:ascii="ArialMT" w:hAnsi="ArialMT" w:cs="ArialMT"/>
+        </w:rPr>
+        <w:t>information</w:t>
+      </w:r>
+      <w:proofErr w:type="gramEnd"/>
+      <w:r>
+        <w:rPr>
+          <w:rFonts w:ascii="ArialMT" w:hAnsi="ArialMT" w:cs="ArialMT"/>
+        </w:rPr>
+        <w:t xml:space="preserve"> held in this table is the unique identifier for the character and its private tag “name.”</w:t>
+      </w:r>
+    </w:p>
+    <w:p>
+      <w:pPr>
+        <w:autoSpaceDE w:val="0"/>
+        <w:autoSpaceDN w:val="0"/>
+        <w:adjustRightInd w:val="0"/>
+        <w:spacing w:after="0" w:line="240" w:lineRule="auto"/>
+        <w:rPr>
+          <w:rFonts w:ascii="ArialMT" w:hAnsi="ArialMT" w:cs="ArialMT"/>
+        </w:rPr>
+      </w:pPr>
+      <w:r>
+        <w:rPr>
+          <w:rFonts w:ascii="ArialMT" w:hAnsi="ArialMT" w:cs="ArialMT"/>
+        </w:rPr>
+        <w:t xml:space="preserve">CREATE TABLE </w:t>
+      </w:r>
+      <w:proofErr w:type="spellStart"/>
+      <w:r>
+        <w:rPr>
+          <w:rFonts w:ascii="ArialMT" w:hAnsi="ArialMT" w:cs="ArialMT"/>
+        </w:rPr>
+        <w:t>CharacterTag</w:t>
+      </w:r>
+      <w:proofErr w:type="spellEnd"/>
+      <w:r>
+        <w:rPr>
+          <w:rFonts w:ascii="ArialMT" w:hAnsi="ArialMT" w:cs="ArialMT"/>
+        </w:rPr>
+        <w:t xml:space="preserve"> (</w:t>
+      </w:r>
+    </w:p>
+    <w:p>
+      <w:pPr>
+        <w:autoSpaceDE w:val="0"/>
+        <w:autoSpaceDN w:val="0"/>
+        <w:adjustRightInd w:val="0"/>
+        <w:spacing w:after="0" w:line="240" w:lineRule="auto"/>
+        <w:rPr>
+          <w:rFonts w:ascii="ArialMT" w:hAnsi="ArialMT" w:cs="ArialMT"/>
+        </w:rPr>
+      </w:pPr>
+      <w:r>
+        <w:rPr>
+          <w:rFonts w:ascii="ArialMT" w:hAnsi="ArialMT" w:cs="ArialMT"/>
+        </w:rPr>
+        <w:t>_id INTEGER,</w:t>
+      </w:r>
+    </w:p>
+    <w:p>
+      <w:pPr>
+        <w:autoSpaceDE w:val="0"/>
+        <w:autoSpaceDN w:val="0"/>
+        <w:adjustRightInd w:val="0"/>
+        <w:spacing w:after="0" w:line="240" w:lineRule="auto"/>
+        <w:rPr>
+          <w:rFonts w:ascii="ArialMT" w:hAnsi="ArialMT" w:cs="ArialMT"/>
+        </w:rPr>
+      </w:pPr>
+      <w:proofErr w:type="gramStart"/>
+      <w:r>
+        <w:rPr>
+          <w:rFonts w:ascii="ArialMT" w:hAnsi="ArialMT" w:cs="ArialMT"/>
+        </w:rPr>
+        <w:t>tag</w:t>
+      </w:r>
+      <w:proofErr w:type="gramEnd"/>
+      <w:r>
+        <w:rPr>
+          <w:rFonts w:ascii="ArialMT" w:hAnsi="ArialMT" w:cs="ArialMT"/>
+        </w:rPr>
+        <w:t xml:space="preserve"> TEXT NOT NULL,</w:t>
+      </w:r>
+    </w:p>
+    <w:p>
+      <w:pPr>
+        <w:rPr>
+          <w:rFonts w:ascii="ArialMT" w:hAnsi="ArialMT" w:cs="ArialMT"/>
+        </w:rPr>
+      </w:pPr>
+      <w:r>
+        <w:rPr>
+          <w:rFonts w:ascii="ArialMT" w:hAnsi="ArialMT" w:cs="ArialMT"/>
+        </w:rPr>
+        <w:t xml:space="preserve">FOREIGN </w:t>
+      </w:r>
+      <w:proofErr w:type="gramStart"/>
+      <w:r>
+        <w:rPr>
+          <w:rFonts w:ascii="ArialMT" w:hAnsi="ArialMT" w:cs="ArialMT"/>
+        </w:rPr>
+        <w:t>KEY(</w:t>
+      </w:r>
+      <w:proofErr w:type="gramEnd"/>
+      <w:r>
+        <w:rPr>
+          <w:rFonts w:ascii="ArialMT" w:hAnsi="ArialMT" w:cs="ArialMT"/>
+        </w:rPr>
+        <w:t>_id) REFERENCES Character(_id));</w:t>
+      </w:r>
+    </w:p>
+    <w:p>
+      <w:pPr>
+        <w:rPr>
+          <w:rFonts w:ascii="Arial-BoldMT" w:hAnsi="Arial-BoldMT" w:cs="Arial-BoldMT"/>
+          <w:b/>
+          <w:bCs/>
         </w:rPr>
       </w:pPr>
     </w:p>
@@ -1793,7 +2574,7 @@
 </file>
 
 <file path=word/styles.xml><?xml version="1.0" encoding="utf-8"?>
-<w:styles xmlns:mc="http://schemas.openxmlformats.org/markup-compatibility/2006" xmlns:r="http://schemas.openxmlformats.org/officeDocument/2006/relationships" xmlns:w="http://schemas.openxmlformats.org/wordprocessingml/2006/main" xmlns:w14="http://schemas.microsoft.com/office/word/2010/wordml" mc:Ignorable="w14">
+<w:styles xmlns:r="http://schemas.openxmlformats.org/officeDocument/2006/relationships" xmlns:w="http://schemas.openxmlformats.org/wordprocessingml/2006/main">
   <w:docDefaults>
     <w:rPrDefault>
       <w:rPr>
@@ -1948,16 +2729,16 @@
     <w:lsdException w:name="Bibliography" w:uiPriority="37"/>
     <w:lsdException w:name="TOC Heading" w:uiPriority="39" w:qFormat="1"/>
   </w:latentStyles>
-  <w:style w:type="paragraph" w:default="1" w:styleId="a">
+  <w:style w:type="paragraph" w:default="1" w:styleId="Normal">
     <w:name w:val="Normal"/>
     <w:qFormat/>
     <w:rsid w:val="006A1168"/>
   </w:style>
-  <w:style w:type="paragraph" w:styleId="1">
+  <w:style w:type="paragraph" w:styleId="Heading1">
     <w:name w:val="heading 1"/>
-    <w:basedOn w:val="a"/>
-    <w:next w:val="a"/>
-    <w:link w:val="1Char"/>
+    <w:basedOn w:val="Normal"/>
+    <w:next w:val="Normal"/>
+    <w:link w:val="Heading1Char"/>
     <w:uiPriority w:val="9"/>
     <w:qFormat/>
     <w:rsid w:val="00B71B6A"/>
@@ -1976,11 +2757,11 @@
       <w:szCs w:val="28"/>
     </w:rPr>
   </w:style>
-  <w:style w:type="paragraph" w:styleId="2">
+  <w:style w:type="paragraph" w:styleId="Heading2">
     <w:name w:val="heading 2"/>
-    <w:basedOn w:val="a"/>
-    <w:next w:val="a"/>
-    <w:link w:val="2Char"/>
+    <w:basedOn w:val="Normal"/>
+    <w:next w:val="Normal"/>
+    <w:link w:val="Heading2Char"/>
     <w:uiPriority w:val="9"/>
     <w:unhideWhenUsed/>
     <w:qFormat/>
@@ -2000,17 +2781,18 @@
       <w:szCs w:val="26"/>
     </w:rPr>
   </w:style>
-  <w:style w:type="character" w:default="1" w:styleId="a0">
+  <w:style w:type="character" w:default="1" w:styleId="DefaultParagraphFont">
     <w:name w:val="Default Paragraph Font"/>
     <w:uiPriority w:val="1"/>
     <w:semiHidden/>
     <w:unhideWhenUsed/>
   </w:style>
-  <w:style w:type="table" w:default="1" w:styleId="a1">
+  <w:style w:type="table" w:default="1" w:styleId="TableNormal">
     <w:name w:val="Normal Table"/>
     <w:uiPriority w:val="99"/>
     <w:semiHidden/>
     <w:unhideWhenUsed/>
+    <w:qFormat/>
     <w:tblPr>
       <w:tblInd w:w="0" w:type="dxa"/>
       <w:tblCellMar>
@@ -2021,17 +2803,17 @@
       </w:tblCellMar>
     </w:tblPr>
   </w:style>
-  <w:style w:type="numbering" w:default="1" w:styleId="a2">
+  <w:style w:type="numbering" w:default="1" w:styleId="NoList">
     <w:name w:val="No List"/>
     <w:uiPriority w:val="99"/>
     <w:semiHidden/>
     <w:unhideWhenUsed/>
   </w:style>
-  <w:style w:type="paragraph" w:styleId="a3">
+  <w:style w:type="paragraph" w:styleId="Title">
     <w:name w:val="Title"/>
-    <w:basedOn w:val="a"/>
-    <w:next w:val="a"/>
-    <w:link w:val="Char"/>
+    <w:basedOn w:val="Normal"/>
+    <w:next w:val="Normal"/>
+    <w:link w:val="TitleChar"/>
     <w:uiPriority w:val="10"/>
     <w:qFormat/>
     <w:rsid w:val="005F4330"/>
@@ -2051,10 +2833,10 @@
       <w:szCs w:val="52"/>
     </w:rPr>
   </w:style>
-  <w:style w:type="character" w:customStyle="1" w:styleId="Char">
-    <w:name w:val="제목 Char"/>
-    <w:basedOn w:val="a0"/>
-    <w:link w:val="a3"/>
+  <w:style w:type="character" w:customStyle="1" w:styleId="TitleChar">
+    <w:name w:val="Title Char"/>
+    <w:basedOn w:val="DefaultParagraphFont"/>
+    <w:link w:val="Title"/>
     <w:uiPriority w:val="10"/>
     <w:rsid w:val="005F4330"/>
     <w:rPr>
@@ -2066,11 +2848,11 @@
       <w:szCs w:val="52"/>
     </w:rPr>
   </w:style>
-  <w:style w:type="paragraph" w:styleId="a4">
+  <w:style w:type="paragraph" w:styleId="Subtitle">
     <w:name w:val="Subtitle"/>
-    <w:basedOn w:val="a"/>
-    <w:next w:val="a"/>
-    <w:link w:val="Char0"/>
+    <w:basedOn w:val="Normal"/>
+    <w:next w:val="Normal"/>
+    <w:link w:val="SubtitleChar"/>
     <w:uiPriority w:val="11"/>
     <w:qFormat/>
     <w:rsid w:val="005F4330"/>
@@ -2089,10 +2871,10 @@
       <w:szCs w:val="24"/>
     </w:rPr>
   </w:style>
-  <w:style w:type="character" w:customStyle="1" w:styleId="Char0">
-    <w:name w:val="부제 Char"/>
-    <w:basedOn w:val="a0"/>
-    <w:link w:val="a4"/>
+  <w:style w:type="character" w:customStyle="1" w:styleId="SubtitleChar">
+    <w:name w:val="Subtitle Char"/>
+    <w:basedOn w:val="DefaultParagraphFont"/>
+    <w:link w:val="Subtitle"/>
     <w:uiPriority w:val="11"/>
     <w:rsid w:val="005F4330"/>
     <w:rPr>
@@ -2105,10 +2887,10 @@
       <w:szCs w:val="24"/>
     </w:rPr>
   </w:style>
-  <w:style w:type="character" w:customStyle="1" w:styleId="1Char">
-    <w:name w:val="제목 1 Char"/>
-    <w:basedOn w:val="a0"/>
-    <w:link w:val="1"/>
+  <w:style w:type="character" w:customStyle="1" w:styleId="Heading1Char">
+    <w:name w:val="Heading 1 Char"/>
+    <w:basedOn w:val="DefaultParagraphFont"/>
+    <w:link w:val="Heading1"/>
     <w:uiPriority w:val="9"/>
     <w:rsid w:val="00B71B6A"/>
     <w:rPr>
@@ -2120,10 +2902,10 @@
       <w:szCs w:val="28"/>
     </w:rPr>
   </w:style>
-  <w:style w:type="paragraph" w:styleId="a5">
+  <w:style w:type="paragraph" w:styleId="BalloonText">
     <w:name w:val="Balloon Text"/>
-    <w:basedOn w:val="a"/>
-    <w:link w:val="Char1"/>
+    <w:basedOn w:val="Normal"/>
+    <w:link w:val="BalloonTextChar"/>
     <w:uiPriority w:val="99"/>
     <w:semiHidden/>
     <w:unhideWhenUsed/>
@@ -2137,10 +2919,10 @@
       <w:szCs w:val="16"/>
     </w:rPr>
   </w:style>
-  <w:style w:type="character" w:customStyle="1" w:styleId="Char1">
-    <w:name w:val="풍선 도움말 텍스트 Char"/>
-    <w:basedOn w:val="a0"/>
-    <w:link w:val="a5"/>
+  <w:style w:type="character" w:customStyle="1" w:styleId="BalloonTextChar">
+    <w:name w:val="Balloon Text Char"/>
+    <w:basedOn w:val="DefaultParagraphFont"/>
+    <w:link w:val="BalloonText"/>
     <w:uiPriority w:val="99"/>
     <w:semiHidden/>
     <w:rsid w:val="00B71B6A"/>
@@ -2150,10 +2932,10 @@
       <w:szCs w:val="16"/>
     </w:rPr>
   </w:style>
-  <w:style w:type="character" w:customStyle="1" w:styleId="2Char">
-    <w:name w:val="제목 2 Char"/>
-    <w:basedOn w:val="a0"/>
-    <w:link w:val="2"/>
+  <w:style w:type="character" w:customStyle="1" w:styleId="Heading2Char">
+    <w:name w:val="Heading 2 Char"/>
+    <w:basedOn w:val="DefaultParagraphFont"/>
+    <w:link w:val="Heading2"/>
     <w:uiPriority w:val="9"/>
     <w:rsid w:val="00B71B6A"/>
     <w:rPr>
@@ -2165,10 +2947,10 @@
       <w:szCs w:val="26"/>
     </w:rPr>
   </w:style>
-  <w:style w:type="paragraph" w:styleId="a6">
+  <w:style w:type="paragraph" w:styleId="Caption">
     <w:name w:val="caption"/>
-    <w:basedOn w:val="a"/>
-    <w:next w:val="a"/>
+    <w:basedOn w:val="Normal"/>
+    <w:next w:val="Normal"/>
     <w:uiPriority w:val="35"/>
     <w:unhideWhenUsed/>
     <w:qFormat/>

</xml_diff>